<commit_message>
Updates checked in on behalf for Steve Porvin.  These updates are about V5.10 but they don't have to go into the V5.10.0 release.
git-svn-id: file:///cygdrive/c/Users/jaf/wrk/PowerEditor-Veracode/svn-repos-2/PowerEditor-Main/PowerEditor-Main/branches/V5.9.8-PEAR@804 84317e12-416e-11ea-976c-191aa12963f2
</commit_message>
<xml_diff>
--- a/modules/dist/content/docs/PowerEditor Installation and Customization Guide 5.10.docx
+++ b/modules/dist/content/docs/PowerEditor Installation and Customization Guide 5.10.docx
@@ -3,13 +3,16 @@
 <w:document xmlns:wpc="http://schemas.microsoft.com/office/word/2010/wordprocessingCanvas" xmlns:cx="http://schemas.microsoft.com/office/drawing/2014/chartex" xmlns:cx1="http://schemas.microsoft.com/office/drawing/2015/9/8/chartex" xmlns:cx2="http://schemas.microsoft.com/office/drawing/2015/10/21/chartex" xmlns:cx3="http://schemas.microsoft.com/office/drawing/2016/5/9/chartex" xmlns:cx4="http://schemas.microsoft.com/office/drawing/2016/5/10/chartex" xmlns:cx5="http://schemas.microsoft.com/office/drawing/2016/5/11/chartex" xmlns:cx6="http://schemas.microsoft.com/office/drawing/2016/5/12/chartex" xmlns:cx7="http://schemas.microsoft.com/office/drawing/2016/5/13/chartex" xmlns:cx8="http://schemas.microsoft.com/office/drawing/2016/5/14/chartex" xmlns:mc="http://schemas.openxmlformats.org/markup-compatibility/2006" xmlns:aink="http://schemas.microsoft.com/office/drawing/2016/ink" xmlns:am3d="http://schemas.microsoft.com/office/drawing/2017/model3d" xmlns:o="urn:schemas-microsoft-com:office:office" xmlns:r="http://schemas.openxmlformats.org/officeDocument/2006/relationships" xmlns:m="http://schemas.openxmlformats.org/officeDocument/2006/math" xmlns:v="urn:schemas-microsoft-com:vml" xmlns:wp14="http://schemas.microsoft.com/office/word/2010/wordprocessingDrawing" xmlns:wp="http://schemas.openxmlformats.org/drawingml/2006/wordprocessingDrawing" xmlns:w10="urn:schemas-microsoft-com:office:word" xmlns:w="http://schemas.openxmlformats.org/wordprocessingml/2006/main" xmlns:w14="http://schemas.microsoft.com/office/word/2010/wordml" xmlns:w15="http://schemas.microsoft.com/office/word/2012/wordml" xmlns:w16cid="http://schemas.microsoft.com/office/word/2016/wordml/cid" xmlns:w16se="http://schemas.microsoft.com/office/word/2015/wordml/symex" xmlns:wpg="http://schemas.microsoft.com/office/word/2010/wordprocessingGroup" xmlns:wpi="http://schemas.microsoft.com/office/word/2010/wordprocessingInk" xmlns:wne="http://schemas.microsoft.com/office/word/2006/wordml" xmlns:wps="http://schemas.microsoft.com/office/word/2010/wordprocessingShape" mc:Ignorable="w14 w15 w16se w16cid wp14">
   <w:background w:color="FFFFFF"/>
   <w:body>
-    <w:p/>
-    <w:bookmarkStart w:id="0" w:name="_1156688718"/>
-    <w:bookmarkStart w:id="1" w:name="_1215874633"/>
-    <w:bookmarkStart w:id="2" w:name="_1218141184"/>
-    <w:bookmarkEnd w:id="0"/>
+    <w:p>
+      <w:bookmarkStart w:id="0" w:name="_GoBack"/>
+      <w:bookmarkEnd w:id="0"/>
+    </w:p>
+    <w:bookmarkStart w:id="1" w:name="_1156688718"/>
+    <w:bookmarkStart w:id="2" w:name="_1215874633"/>
+    <w:bookmarkStart w:id="3" w:name="_1218141184"/>
     <w:bookmarkEnd w:id="1"/>
     <w:bookmarkEnd w:id="2"/>
+    <w:bookmarkEnd w:id="3"/>
     <w:p>
       <w:r>
         <w:object w:dxaOrig="4786" w:dyaOrig="1876">
@@ -36,7 +39,7 @@
             <v:fill color2="black"/>
             <v:imagedata r:id="rId7" o:title=""/>
           </v:shape>
-          <o:OLEObject Type="Embed" ProgID="Word.Picture.8" ShapeID="_x0000_i1025" DrawAspect="Content" ObjectID="_1597778981" r:id="rId8"/>
+          <o:OLEObject Type="Embed" ProgID="Word.Picture.8" ShapeID="_x0000_i1025" DrawAspect="Content" ObjectID="_1599310082" r:id="rId8"/>
         </w:object>
       </w:r>
     </w:p>
@@ -8507,9 +8510,9 @@
       </w:r>
     </w:p>
     <w:p>
-      <w:bookmarkStart w:id="3" w:name="_Ref141871915"/>
-      <w:bookmarkStart w:id="4" w:name="_Ref142111704"/>
-      <w:bookmarkStart w:id="5" w:name="_Ref142111708"/>
+      <w:bookmarkStart w:id="4" w:name="_Ref141871915"/>
+      <w:bookmarkStart w:id="5" w:name="_Ref142111704"/>
+      <w:bookmarkStart w:id="6" w:name="_Ref142111708"/>
     </w:p>
     <w:p>
       <w:pPr>
@@ -8518,19 +8521,19 @@
           <w:tab w:val="left" w:pos="0"/>
         </w:tabs>
       </w:pPr>
-      <w:bookmarkStart w:id="6" w:name="_Ref151704419"/>
-      <w:bookmarkStart w:id="7" w:name="_Toc255150243"/>
-      <w:bookmarkStart w:id="8" w:name="_Toc524036074"/>
+      <w:bookmarkStart w:id="7" w:name="_Ref151704419"/>
+      <w:bookmarkStart w:id="8" w:name="_Toc255150243"/>
+      <w:bookmarkStart w:id="9" w:name="_Toc524036074"/>
       <w:r>
         <w:lastRenderedPageBreak/>
         <w:t>Introduction</w:t>
       </w:r>
-      <w:bookmarkEnd w:id="3"/>
       <w:bookmarkEnd w:id="4"/>
       <w:bookmarkEnd w:id="5"/>
       <w:bookmarkEnd w:id="6"/>
       <w:bookmarkEnd w:id="7"/>
       <w:bookmarkEnd w:id="8"/>
+      <w:bookmarkEnd w:id="9"/>
     </w:p>
     <w:p>
       <w:r>
@@ -8777,20 +8780,20 @@
           <w:tab w:val="left" w:pos="0"/>
         </w:tabs>
       </w:pPr>
-      <w:bookmarkStart w:id="9" w:name="_Ref141763468"/>
-      <w:bookmarkStart w:id="10" w:name="_Ref141763475"/>
-      <w:bookmarkStart w:id="11" w:name="_Ref141763479"/>
-      <w:bookmarkStart w:id="12" w:name="_Toc255150244"/>
-      <w:bookmarkStart w:id="13" w:name="_Toc524036075"/>
+      <w:bookmarkStart w:id="10" w:name="_Ref141763468"/>
+      <w:bookmarkStart w:id="11" w:name="_Ref141763475"/>
+      <w:bookmarkStart w:id="12" w:name="_Ref141763479"/>
+      <w:bookmarkStart w:id="13" w:name="_Toc255150244"/>
+      <w:bookmarkStart w:id="14" w:name="_Toc524036075"/>
       <w:r>
         <w:lastRenderedPageBreak/>
         <w:t>PowerEditor Server System Requirements</w:t>
       </w:r>
-      <w:bookmarkEnd w:id="9"/>
       <w:bookmarkEnd w:id="10"/>
       <w:bookmarkEnd w:id="11"/>
       <w:bookmarkEnd w:id="12"/>
       <w:bookmarkEnd w:id="13"/>
+      <w:bookmarkEnd w:id="14"/>
     </w:p>
     <w:p>
       <w:r>
@@ -8951,13 +8954,13 @@
           <w:tab w:val="num" w:pos="720"/>
         </w:tabs>
       </w:pPr>
-      <w:bookmarkStart w:id="14" w:name="_Toc255150245"/>
-      <w:bookmarkStart w:id="15" w:name="_Toc524036076"/>
+      <w:bookmarkStart w:id="15" w:name="_Toc255150245"/>
+      <w:bookmarkStart w:id="16" w:name="_Toc524036076"/>
       <w:r>
         <w:t>OS Requirements</w:t>
       </w:r>
-      <w:bookmarkEnd w:id="14"/>
       <w:bookmarkEnd w:id="15"/>
+      <w:bookmarkEnd w:id="16"/>
     </w:p>
     <w:p>
       <w:r>
@@ -8971,11 +8974,11 @@
           <w:tab w:val="left" w:pos="0"/>
         </w:tabs>
       </w:pPr>
-      <w:bookmarkStart w:id="16" w:name="_Toc255150246"/>
+      <w:bookmarkStart w:id="17" w:name="_Toc255150246"/>
       <w:r>
         <w:t>Windows</w:t>
       </w:r>
-      <w:bookmarkEnd w:id="16"/>
+      <w:bookmarkEnd w:id="17"/>
     </w:p>
     <w:p>
       <w:r>
@@ -9109,7 +9112,7 @@
           <w:vertAlign w:val="superscript"/>
         </w:rPr>
       </w:pPr>
-      <w:bookmarkStart w:id="17" w:name="_Toc255150247"/>
+      <w:bookmarkStart w:id="18" w:name="_Toc255150247"/>
       <w:r>
         <w:t>VMware</w:t>
       </w:r>
@@ -9120,7 +9123,7 @@
         </w:rPr>
         <w:t>®</w:t>
       </w:r>
-      <w:bookmarkEnd w:id="17"/>
+      <w:bookmarkEnd w:id="18"/>
     </w:p>
     <w:p>
       <w:pPr>
@@ -9170,13 +9173,13 @@
           <w:tab w:val="num" w:pos="720"/>
         </w:tabs>
       </w:pPr>
-      <w:bookmarkStart w:id="18" w:name="_Toc255150248"/>
-      <w:bookmarkStart w:id="19" w:name="_Toc524036077"/>
+      <w:bookmarkStart w:id="19" w:name="_Toc255150248"/>
+      <w:bookmarkStart w:id="20" w:name="_Toc524036077"/>
       <w:r>
         <w:t>Java Configuration Requirements</w:t>
       </w:r>
-      <w:bookmarkEnd w:id="18"/>
       <w:bookmarkEnd w:id="19"/>
+      <w:bookmarkEnd w:id="20"/>
     </w:p>
     <w:p>
       <w:r>
@@ -9267,13 +9270,13 @@
           <w:tab w:val="num" w:pos="720"/>
         </w:tabs>
       </w:pPr>
-      <w:bookmarkStart w:id="20" w:name="_Toc255150249"/>
-      <w:bookmarkStart w:id="21" w:name="_Toc524036078"/>
+      <w:bookmarkStart w:id="21" w:name="_Toc255150249"/>
+      <w:bookmarkStart w:id="22" w:name="_Toc524036078"/>
       <w:r>
         <w:t>Web Application Container Requirements</w:t>
       </w:r>
-      <w:bookmarkEnd w:id="20"/>
       <w:bookmarkEnd w:id="21"/>
+      <w:bookmarkEnd w:id="22"/>
     </w:p>
     <w:p>
       <w:pPr>
@@ -9348,11 +9351,11 @@
           <w:tab w:val="left" w:pos="0"/>
         </w:tabs>
       </w:pPr>
-      <w:bookmarkStart w:id="22" w:name="_Toc255150250"/>
+      <w:bookmarkStart w:id="23" w:name="_Toc255150250"/>
       <w:r>
         <w:t>Memory Requirements</w:t>
       </w:r>
-      <w:bookmarkEnd w:id="22"/>
+      <w:bookmarkEnd w:id="23"/>
     </w:p>
     <w:p>
       <w:r>
@@ -9399,11 +9402,11 @@
           <w:tab w:val="left" w:pos="0"/>
         </w:tabs>
       </w:pPr>
-      <w:bookmarkStart w:id="23" w:name="_Toc255150251"/>
+      <w:bookmarkStart w:id="24" w:name="_Toc255150251"/>
       <w:r>
         <w:t>Servlet Start-Up</w:t>
       </w:r>
-      <w:bookmarkEnd w:id="23"/>
+      <w:bookmarkEnd w:id="24"/>
     </w:p>
     <w:p>
       <w:r>
@@ -9417,11 +9420,11 @@
           <w:tab w:val="left" w:pos="0"/>
         </w:tabs>
       </w:pPr>
-      <w:bookmarkStart w:id="24" w:name="_Toc255150252"/>
+      <w:bookmarkStart w:id="25" w:name="_Toc255150252"/>
       <w:r>
         <w:t>Servlet Port Number</w:t>
       </w:r>
-      <w:bookmarkEnd w:id="24"/>
+      <w:bookmarkEnd w:id="25"/>
     </w:p>
     <w:p>
       <w:pPr>
@@ -9475,11 +9478,11 @@
           <w:tab w:val="left" w:pos="0"/>
         </w:tabs>
       </w:pPr>
-      <w:bookmarkStart w:id="25" w:name="_Toc255150253"/>
+      <w:bookmarkStart w:id="26" w:name="_Toc255150253"/>
       <w:r>
         <w:t>Servlet Container Log Files</w:t>
       </w:r>
-      <w:bookmarkEnd w:id="25"/>
+      <w:bookmarkEnd w:id="26"/>
     </w:p>
     <w:p>
       <w:r>
@@ -9493,12 +9496,12 @@
           <w:tab w:val="left" w:pos="0"/>
         </w:tabs>
       </w:pPr>
-      <w:bookmarkStart w:id="26" w:name="_Toc255150254"/>
+      <w:bookmarkStart w:id="27" w:name="_Toc255150254"/>
       <w:r>
         <w:lastRenderedPageBreak/>
         <w:t>Sample Servlet Containers</w:t>
       </w:r>
-      <w:bookmarkEnd w:id="26"/>
+      <w:bookmarkEnd w:id="27"/>
     </w:p>
     <w:p>
       <w:r>
@@ -9844,11 +9847,11 @@
           <w:tab w:val="left" w:pos="0"/>
         </w:tabs>
       </w:pPr>
-      <w:bookmarkStart w:id="27" w:name="_Toc255150255"/>
+      <w:bookmarkStart w:id="28" w:name="_Toc255150255"/>
       <w:r>
         <w:t>Database Requirements for PE Server</w:t>
       </w:r>
-      <w:bookmarkEnd w:id="27"/>
+      <w:bookmarkEnd w:id="28"/>
     </w:p>
     <w:p>
       <w:pPr>
@@ -10020,13 +10023,13 @@
           <w:tab w:val="num" w:pos="720"/>
         </w:tabs>
       </w:pPr>
-      <w:bookmarkStart w:id="28" w:name="_Toc255150256"/>
-      <w:bookmarkStart w:id="29" w:name="_Toc524036079"/>
+      <w:bookmarkStart w:id="29" w:name="_Toc255150256"/>
+      <w:bookmarkStart w:id="30" w:name="_Toc524036079"/>
       <w:r>
         <w:t>Miscellaneous Configuration Requirements</w:t>
       </w:r>
-      <w:bookmarkEnd w:id="28"/>
       <w:bookmarkEnd w:id="29"/>
+      <w:bookmarkEnd w:id="30"/>
     </w:p>
     <w:p>
       <w:pPr>
@@ -10038,16 +10041,16 @@
           <w:lang w:eastAsia="ar-SA"/>
         </w:rPr>
       </w:pPr>
-      <w:bookmarkStart w:id="30" w:name="_Toc255150257"/>
-      <w:bookmarkStart w:id="31" w:name="_Toc524036080"/>
+      <w:bookmarkStart w:id="31" w:name="_Toc255150257"/>
+      <w:bookmarkStart w:id="32" w:name="_Toc524036080"/>
       <w:r>
         <w:rPr>
           <w:lang w:eastAsia="ar-SA"/>
         </w:rPr>
         <w:t>LDAP Requirements</w:t>
       </w:r>
-      <w:bookmarkEnd w:id="30"/>
       <w:bookmarkEnd w:id="31"/>
+      <w:bookmarkEnd w:id="32"/>
     </w:p>
     <w:p>
       <w:r>
@@ -10165,8 +10168,8 @@
           <w:lang w:eastAsia="ar-SA"/>
         </w:rPr>
       </w:pPr>
-      <w:bookmarkStart w:id="32" w:name="_Toc255150258"/>
-      <w:bookmarkStart w:id="33" w:name="_Toc524036081"/>
+      <w:bookmarkStart w:id="33" w:name="_Toc255150258"/>
+      <w:bookmarkStart w:id="34" w:name="_Toc524036081"/>
       <w:r>
         <w:rPr>
           <w:lang w:eastAsia="ar-SA"/>
@@ -10174,8 +10177,8 @@
         <w:lastRenderedPageBreak/>
         <w:t>Crystal Reporting Requirements</w:t>
       </w:r>
-      <w:bookmarkEnd w:id="32"/>
       <w:bookmarkEnd w:id="33"/>
+      <w:bookmarkEnd w:id="34"/>
     </w:p>
     <w:p>
       <w:r>
@@ -10205,14 +10208,14 @@
           <w:tab w:val="left" w:pos="0"/>
         </w:tabs>
       </w:pPr>
-      <w:bookmarkStart w:id="34" w:name="_Toc255150259"/>
-      <w:bookmarkStart w:id="35" w:name="_Toc524036082"/>
+      <w:bookmarkStart w:id="35" w:name="_Toc255150259"/>
+      <w:bookmarkStart w:id="36" w:name="_Toc524036082"/>
       <w:r>
         <w:lastRenderedPageBreak/>
         <w:t>PowerEditor Server Installation</w:t>
       </w:r>
-      <w:bookmarkEnd w:id="34"/>
       <w:bookmarkEnd w:id="35"/>
+      <w:bookmarkEnd w:id="36"/>
     </w:p>
     <w:p>
       <w:r>
@@ -10450,13 +10453,13 @@
           <w:tab w:val="num" w:pos="720"/>
         </w:tabs>
       </w:pPr>
-      <w:bookmarkStart w:id="36" w:name="_Toc255150260"/>
-      <w:bookmarkStart w:id="37" w:name="_Toc524036083"/>
+      <w:bookmarkStart w:id="37" w:name="_Toc255150260"/>
+      <w:bookmarkStart w:id="38" w:name="_Toc524036083"/>
       <w:r>
         <w:t>Server Installation</w:t>
       </w:r>
-      <w:bookmarkEnd w:id="36"/>
       <w:bookmarkEnd w:id="37"/>
+      <w:bookmarkEnd w:id="38"/>
     </w:p>
     <w:p>
       <w:r>
@@ -10532,18 +10535,18 @@
           <w:lang w:eastAsia="ar-SA"/>
         </w:rPr>
       </w:pPr>
-      <w:bookmarkStart w:id="38" w:name="_Toc255150261"/>
-      <w:bookmarkStart w:id="39" w:name="_Toc524036084"/>
-      <w:bookmarkStart w:id="40" w:name="_Ref144218130"/>
-      <w:bookmarkStart w:id="41" w:name="_Ref144218136"/>
+      <w:bookmarkStart w:id="39" w:name="_Toc255150261"/>
+      <w:bookmarkStart w:id="40" w:name="_Toc524036084"/>
+      <w:bookmarkStart w:id="41" w:name="_Ref144218130"/>
+      <w:bookmarkStart w:id="42" w:name="_Ref144218136"/>
       <w:r>
         <w:rPr>
           <w:lang w:eastAsia="ar-SA"/>
         </w:rPr>
         <w:t>Server Installation Step 1: Obtain PowerEditor Distribution file</w:t>
       </w:r>
-      <w:bookmarkEnd w:id="38"/>
       <w:bookmarkEnd w:id="39"/>
+      <w:bookmarkEnd w:id="40"/>
     </w:p>
     <w:p>
       <w:pPr>
@@ -10621,21 +10624,21 @@
           <w:lang w:eastAsia="ar-SA"/>
         </w:rPr>
       </w:pPr>
-      <w:bookmarkStart w:id="42" w:name="_Toc255150262"/>
-      <w:bookmarkStart w:id="43" w:name="_Toc524036085"/>
-      <w:bookmarkStart w:id="44" w:name="_Ref55708160"/>
-      <w:bookmarkStart w:id="45" w:name="_Ref55708627"/>
-      <w:bookmarkStart w:id="46" w:name="_Ref55714451"/>
-      <w:bookmarkEnd w:id="40"/>
+      <w:bookmarkStart w:id="43" w:name="_Toc255150262"/>
+      <w:bookmarkStart w:id="44" w:name="_Toc524036085"/>
+      <w:bookmarkStart w:id="45" w:name="_Ref55708160"/>
+      <w:bookmarkStart w:id="46" w:name="_Ref55708627"/>
+      <w:bookmarkStart w:id="47" w:name="_Ref55714451"/>
       <w:bookmarkEnd w:id="41"/>
+      <w:bookmarkEnd w:id="42"/>
       <w:r>
         <w:rPr>
           <w:lang w:eastAsia="ar-SA"/>
         </w:rPr>
         <w:t>Server Installation Step 2: Configure Database and Password.</w:t>
       </w:r>
-      <w:bookmarkEnd w:id="42"/>
       <w:bookmarkEnd w:id="43"/>
+      <w:bookmarkEnd w:id="44"/>
     </w:p>
     <w:p>
       <w:pPr>
@@ -10862,25 +10865,25 @@
           <w:lang w:eastAsia="ar-SA"/>
         </w:rPr>
       </w:pPr>
-      <w:bookmarkStart w:id="47" w:name="_Toc255150263"/>
-      <w:bookmarkStart w:id="48" w:name="_Toc524036086"/>
+      <w:bookmarkStart w:id="48" w:name="_Toc255150263"/>
+      <w:bookmarkStart w:id="49" w:name="_Toc524036086"/>
       <w:r>
         <w:rPr>
           <w:lang w:eastAsia="ar-SA"/>
         </w:rPr>
         <w:t xml:space="preserve">Server Installation Step 3: </w:t>
       </w:r>
-      <w:bookmarkEnd w:id="44"/>
       <w:bookmarkEnd w:id="45"/>
       <w:bookmarkEnd w:id="46"/>
+      <w:bookmarkEnd w:id="47"/>
       <w:r>
         <w:rPr>
           <w:lang w:eastAsia="ar-SA"/>
         </w:rPr>
         <w:t>Modify Server Configuration Options</w:t>
       </w:r>
-      <w:bookmarkEnd w:id="47"/>
       <w:bookmarkEnd w:id="48"/>
+      <w:bookmarkEnd w:id="49"/>
     </w:p>
     <w:p>
       <w:r>
@@ -11644,16 +11647,16 @@
           <w:lang w:eastAsia="ar-SA"/>
         </w:rPr>
       </w:pPr>
-      <w:bookmarkStart w:id="49" w:name="_Toc255150264"/>
-      <w:bookmarkStart w:id="50" w:name="_Toc524036087"/>
+      <w:bookmarkStart w:id="50" w:name="_Toc255150264"/>
+      <w:bookmarkStart w:id="51" w:name="_Toc524036087"/>
       <w:r>
         <w:rPr>
           <w:lang w:eastAsia="ar-SA"/>
         </w:rPr>
         <w:t>Server Installation Step 4: Deploy PowerEditor WAR File</w:t>
       </w:r>
-      <w:bookmarkEnd w:id="49"/>
       <w:bookmarkEnd w:id="50"/>
+      <w:bookmarkEnd w:id="51"/>
     </w:p>
     <w:p>
       <w:r>
@@ -11790,15 +11793,15 @@
         <w:spacing w:after="60"/>
         <w:jc w:val="left"/>
       </w:pPr>
-      <w:bookmarkStart w:id="51" w:name="_Ref144397657"/>
-      <w:bookmarkStart w:id="52" w:name="_Toc255150265"/>
-      <w:bookmarkStart w:id="53" w:name="_Toc524036088"/>
+      <w:bookmarkStart w:id="52" w:name="_Ref144397657"/>
+      <w:bookmarkStart w:id="53" w:name="_Toc255150265"/>
+      <w:bookmarkStart w:id="54" w:name="_Toc524036088"/>
       <w:r>
         <w:t>Server Installation – Database Configuration</w:t>
       </w:r>
-      <w:bookmarkEnd w:id="51"/>
       <w:bookmarkEnd w:id="52"/>
       <w:bookmarkEnd w:id="53"/>
+      <w:bookmarkEnd w:id="54"/>
     </w:p>
     <w:p>
       <w:r>
@@ -12779,11 +12782,21 @@
       <w:r>
         <w:noBreakHyphen/>
       </w:r>
-      <w:fldSimple w:instr=" SEQ &quot;Figure&quot; \*Arabic ">
-        <w:r>
-          <w:t>2</w:t>
-        </w:r>
-      </w:fldSimple>
+      <w:r>
+        <w:fldChar w:fldCharType="begin"/>
+      </w:r>
+      <w:r>
+        <w:instrText xml:space="preserve"> SEQ "Figure" \*Arabic </w:instrText>
+      </w:r>
+      <w:r>
+        <w:fldChar w:fldCharType="separate"/>
+      </w:r>
+      <w:r>
+        <w:t>2</w:t>
+      </w:r>
+      <w:r>
+        <w:fldChar w:fldCharType="end"/>
+      </w:r>
       <w:r>
         <w:t xml:space="preserve"> Database Configuration Options</w:t>
       </w:r>
@@ -12798,16 +12811,16 @@
           <w:lang w:eastAsia="ar-SA"/>
         </w:rPr>
       </w:pPr>
-      <w:bookmarkStart w:id="54" w:name="_Toc255150266"/>
-      <w:bookmarkStart w:id="55" w:name="_Toc524036089"/>
+      <w:bookmarkStart w:id="55" w:name="_Toc255150266"/>
+      <w:bookmarkStart w:id="56" w:name="_Toc524036089"/>
       <w:r>
         <w:rPr>
           <w:lang w:eastAsia="ar-SA"/>
         </w:rPr>
         <w:t>Microsoft Access DB Configuration</w:t>
       </w:r>
-      <w:bookmarkEnd w:id="54"/>
       <w:bookmarkEnd w:id="55"/>
+      <w:bookmarkEnd w:id="56"/>
     </w:p>
     <w:p>
       <w:r>
@@ -12824,12 +12837,12 @@
           <w:lang w:eastAsia="ko-KR"/>
         </w:rPr>
       </w:pPr>
-      <w:bookmarkStart w:id="56" w:name="_Toc255150267"/>
+      <w:bookmarkStart w:id="57" w:name="_Toc255150267"/>
       <w:r>
         <w:lastRenderedPageBreak/>
         <w:t>Microsoft Access Database Configuration</w:t>
       </w:r>
-      <w:bookmarkEnd w:id="56"/>
+      <w:bookmarkEnd w:id="57"/>
       <w:r>
         <w:fldChar w:fldCharType="begin"/>
       </w:r>
@@ -12879,11 +12892,11 @@
           <w:szCs w:val="20"/>
         </w:rPr>
       </w:pPr>
-      <w:bookmarkStart w:id="57" w:name="_Toc255150268"/>
+      <w:bookmarkStart w:id="58" w:name="_Toc255150268"/>
       <w:r>
         <w:t>ODBC Configuration for Microsoft Access</w:t>
       </w:r>
-      <w:bookmarkEnd w:id="57"/>
+      <w:bookmarkEnd w:id="58"/>
       <w:r>
         <w:fldChar w:fldCharType="begin"/>
       </w:r>
@@ -12950,7 +12963,7 @@
       <w:pPr>
         <w:pStyle w:val="CaptionTitle"/>
       </w:pPr>
-      <w:bookmarkStart w:id="58" w:name="_Ref142218996"/>
+      <w:bookmarkStart w:id="59" w:name="_Ref142218996"/>
       <w:r>
         <w:t xml:space="preserve">Figure </w:t>
       </w:r>
@@ -12963,12 +12976,22 @@
       <w:r>
         <w:noBreakHyphen/>
       </w:r>
-      <w:fldSimple w:instr=" SEQ &quot;Figure&quot; \*Arabic ">
-        <w:r>
-          <w:t>3</w:t>
-        </w:r>
-      </w:fldSimple>
-      <w:bookmarkEnd w:id="58"/>
+      <w:r>
+        <w:fldChar w:fldCharType="begin"/>
+      </w:r>
+      <w:r>
+        <w:instrText xml:space="preserve"> SEQ "Figure" \*Arabic </w:instrText>
+      </w:r>
+      <w:r>
+        <w:fldChar w:fldCharType="separate"/>
+      </w:r>
+      <w:r>
+        <w:t>3</w:t>
+      </w:r>
+      <w:r>
+        <w:fldChar w:fldCharType="end"/>
+      </w:r>
+      <w:bookmarkEnd w:id="59"/>
       <w:r>
         <w:t xml:space="preserve"> Create New ODBC Driver</w:t>
       </w:r>
@@ -13021,11 +13044,21 @@
       <w:r>
         <w:noBreakHyphen/>
       </w:r>
-      <w:fldSimple w:instr=" SEQ &quot;Figure&quot; \*Arabic ">
-        <w:r>
-          <w:t>4</w:t>
-        </w:r>
-      </w:fldSimple>
+      <w:r>
+        <w:fldChar w:fldCharType="begin"/>
+      </w:r>
+      <w:r>
+        <w:instrText xml:space="preserve"> SEQ "Figure" \*Arabic </w:instrText>
+      </w:r>
+      <w:r>
+        <w:fldChar w:fldCharType="separate"/>
+      </w:r>
+      <w:r>
+        <w:t>4</w:t>
+      </w:r>
+      <w:r>
+        <w:fldChar w:fldCharType="end"/>
+      </w:r>
       <w:r>
         <w:t xml:space="preserve"> Create ODBC Driver for Microsoft Access</w:t>
       </w:r>
@@ -13140,16 +13173,16 @@
           <w:lang w:eastAsia="ar-SA"/>
         </w:rPr>
       </w:pPr>
-      <w:bookmarkStart w:id="59" w:name="_Toc255150269"/>
-      <w:bookmarkStart w:id="60" w:name="_Toc524036090"/>
+      <w:bookmarkStart w:id="60" w:name="_Toc255150269"/>
+      <w:bookmarkStart w:id="61" w:name="_Toc524036090"/>
       <w:r>
         <w:rPr>
           <w:lang w:eastAsia="ar-SA"/>
         </w:rPr>
         <w:t>MySQL DB Configuration</w:t>
       </w:r>
-      <w:bookmarkEnd w:id="59"/>
       <w:bookmarkEnd w:id="60"/>
+      <w:bookmarkEnd w:id="61"/>
     </w:p>
     <w:p>
       <w:r>
@@ -13213,11 +13246,11 @@
           <w:i/>
         </w:rPr>
       </w:pPr>
-      <w:bookmarkStart w:id="61" w:name="_Ref140641862"/>
+      <w:bookmarkStart w:id="62" w:name="_Ref140641862"/>
       <w:r>
         <w:t xml:space="preserve">Modify PowerEditorConfigruation.xml such that the &lt;Server&gt;&lt;Database&gt; section reads as </w:t>
       </w:r>
-      <w:bookmarkEnd w:id="61"/>
+      <w:bookmarkEnd w:id="62"/>
       <w:r>
         <w:t xml:space="preserve">shown in the figure below.  In this figure, in the &lt;Connection&gt; tag, </w:t>
       </w:r>
@@ -13443,11 +13476,21 @@
       <w:r>
         <w:noBreakHyphen/>
       </w:r>
-      <w:fldSimple w:instr=" SEQ &quot;Figure&quot; \*Arabic ">
-        <w:r>
-          <w:t>5</w:t>
-        </w:r>
-      </w:fldSimple>
+      <w:r>
+        <w:fldChar w:fldCharType="begin"/>
+      </w:r>
+      <w:r>
+        <w:instrText xml:space="preserve"> SEQ "Figure" \*Arabic </w:instrText>
+      </w:r>
+      <w:r>
+        <w:fldChar w:fldCharType="separate"/>
+      </w:r>
+      <w:r>
+        <w:t>5</w:t>
+      </w:r>
+      <w:r>
+        <w:fldChar w:fldCharType="end"/>
+      </w:r>
       <w:r>
         <w:t>: PE Configuration for MySQL</w:t>
       </w:r>
@@ -13462,16 +13505,16 @@
           <w:lang w:eastAsia="ar-SA"/>
         </w:rPr>
       </w:pPr>
-      <w:bookmarkStart w:id="62" w:name="_Toc255150270"/>
-      <w:bookmarkStart w:id="63" w:name="_Toc524036091"/>
+      <w:bookmarkStart w:id="63" w:name="_Toc255150270"/>
+      <w:bookmarkStart w:id="64" w:name="_Toc524036091"/>
       <w:r>
         <w:rPr>
           <w:lang w:eastAsia="ar-SA"/>
         </w:rPr>
         <w:t>Oracle DB Configuration</w:t>
       </w:r>
-      <w:bookmarkEnd w:id="62"/>
       <w:bookmarkEnd w:id="63"/>
+      <w:bookmarkEnd w:id="64"/>
     </w:p>
     <w:p>
       <w:r>
@@ -13760,11 +13803,21 @@
       <w:r>
         <w:noBreakHyphen/>
       </w:r>
-      <w:fldSimple w:instr=" SEQ &quot;Figure&quot; \*Arabic ">
-        <w:r>
-          <w:t>6</w:t>
-        </w:r>
-      </w:fldSimple>
+      <w:r>
+        <w:fldChar w:fldCharType="begin"/>
+      </w:r>
+      <w:r>
+        <w:instrText xml:space="preserve"> SEQ "Figure" \*Arabic </w:instrText>
+      </w:r>
+      <w:r>
+        <w:fldChar w:fldCharType="separate"/>
+      </w:r>
+      <w:r>
+        <w:t>6</w:t>
+      </w:r>
+      <w:r>
+        <w:fldChar w:fldCharType="end"/>
+      </w:r>
       <w:r>
         <w:t>: PE Configuration for Oracle</w:t>
       </w:r>
@@ -13779,8 +13832,8 @@
           <w:lang w:eastAsia="ar-SA"/>
         </w:rPr>
       </w:pPr>
-      <w:bookmarkStart w:id="64" w:name="_Toc255150271"/>
-      <w:bookmarkStart w:id="65" w:name="_Toc524036092"/>
+      <w:bookmarkStart w:id="65" w:name="_Toc255150271"/>
+      <w:bookmarkStart w:id="66" w:name="_Toc524036092"/>
       <w:r>
         <w:rPr>
           <w:lang w:eastAsia="ar-SA"/>
@@ -13788,8 +13841,8 @@
         <w:lastRenderedPageBreak/>
         <w:t>MS SQLServer DB Configuration</w:t>
       </w:r>
-      <w:bookmarkEnd w:id="64"/>
       <w:bookmarkEnd w:id="65"/>
+      <w:bookmarkEnd w:id="66"/>
     </w:p>
     <w:p>
       <w:r>
@@ -14162,11 +14215,21 @@
       <w:r>
         <w:noBreakHyphen/>
       </w:r>
-      <w:fldSimple w:instr=" SEQ &quot;Figure&quot; \*Arabic ">
-        <w:r>
-          <w:t>7</w:t>
-        </w:r>
-      </w:fldSimple>
+      <w:r>
+        <w:fldChar w:fldCharType="begin"/>
+      </w:r>
+      <w:r>
+        <w:instrText xml:space="preserve"> SEQ "Figure" \*Arabic </w:instrText>
+      </w:r>
+      <w:r>
+        <w:fldChar w:fldCharType="separate"/>
+      </w:r>
+      <w:r>
+        <w:t>7</w:t>
+      </w:r>
+      <w:r>
+        <w:fldChar w:fldCharType="end"/>
+      </w:r>
       <w:r>
         <w:t>: PE Configuration for SQL Server</w:t>
       </w:r>
@@ -14181,16 +14244,16 @@
           <w:lang w:eastAsia="ar-SA"/>
         </w:rPr>
       </w:pPr>
-      <w:bookmarkStart w:id="66" w:name="_Toc255150272"/>
-      <w:bookmarkStart w:id="67" w:name="_Toc524036093"/>
+      <w:bookmarkStart w:id="67" w:name="_Toc255150272"/>
+      <w:bookmarkStart w:id="68" w:name="_Toc524036093"/>
       <w:r>
         <w:rPr>
           <w:lang w:eastAsia="ar-SA"/>
         </w:rPr>
         <w:t>Sybase DB Configuration</w:t>
       </w:r>
-      <w:bookmarkEnd w:id="66"/>
       <w:bookmarkEnd w:id="67"/>
+      <w:bookmarkEnd w:id="68"/>
     </w:p>
     <w:p>
       <w:r>
@@ -14511,11 +14574,21 @@
       <w:r>
         <w:noBreakHyphen/>
       </w:r>
-      <w:fldSimple w:instr=" SEQ &quot;Figure&quot; \*Arabic ">
-        <w:r>
-          <w:t>8</w:t>
-        </w:r>
-      </w:fldSimple>
+      <w:r>
+        <w:fldChar w:fldCharType="begin"/>
+      </w:r>
+      <w:r>
+        <w:instrText xml:space="preserve"> SEQ "Figure" \*Arabic </w:instrText>
+      </w:r>
+      <w:r>
+        <w:fldChar w:fldCharType="separate"/>
+      </w:r>
+      <w:r>
+        <w:t>8</w:t>
+      </w:r>
+      <w:r>
+        <w:fldChar w:fldCharType="end"/>
+      </w:r>
       <w:r>
         <w:t>: PE Configuration for Sybase</w:t>
       </w:r>
@@ -14530,16 +14603,16 @@
           <w:lang w:eastAsia="ar-SA"/>
         </w:rPr>
       </w:pPr>
-      <w:bookmarkStart w:id="68" w:name="_Toc255150273"/>
-      <w:bookmarkStart w:id="69" w:name="_Toc524036094"/>
+      <w:bookmarkStart w:id="69" w:name="_Toc255150273"/>
+      <w:bookmarkStart w:id="70" w:name="_Toc524036094"/>
       <w:r>
         <w:rPr>
           <w:lang w:eastAsia="ar-SA"/>
         </w:rPr>
         <w:t>Table Indexing</w:t>
       </w:r>
-      <w:bookmarkEnd w:id="68"/>
       <w:bookmarkEnd w:id="69"/>
+      <w:bookmarkEnd w:id="70"/>
     </w:p>
     <w:p>
       <w:r>
@@ -14555,8 +14628,8 @@
           <w:rFonts w:ascii="Courier New" w:hAnsi="Courier New" w:cs="Courier New"/>
         </w:rPr>
       </w:pPr>
-      <w:bookmarkStart w:id="70" w:name="OLE_LINK3"/>
-      <w:bookmarkStart w:id="71" w:name="OLE_LINK4"/>
+      <w:bookmarkStart w:id="71" w:name="OLE_LINK3"/>
+      <w:bookmarkStart w:id="72" w:name="OLE_LINK4"/>
       <w:r>
         <w:rPr>
           <w:rFonts w:ascii="Courier New" w:hAnsi="Courier New" w:cs="Courier New"/>
@@ -14726,8 +14799,8 @@
         </w:rPr>
         <w:t>MB_TEMPLATE_MESSAGE_FRAGMENT: template_id</w:t>
       </w:r>
-      <w:bookmarkEnd w:id="70"/>
       <w:bookmarkEnd w:id="71"/>
+      <w:bookmarkEnd w:id="72"/>
     </w:p>
     <w:p>
       <w:pPr>
@@ -14738,15 +14811,15 @@
         <w:spacing w:after="60"/>
         <w:jc w:val="left"/>
       </w:pPr>
-      <w:bookmarkStart w:id="72" w:name="_Ref144397677"/>
-      <w:bookmarkStart w:id="73" w:name="_Toc255150274"/>
-      <w:bookmarkStart w:id="74" w:name="_Toc524036095"/>
+      <w:bookmarkStart w:id="73" w:name="_Ref144397677"/>
+      <w:bookmarkStart w:id="74" w:name="_Toc255150274"/>
+      <w:bookmarkStart w:id="75" w:name="_Toc524036095"/>
       <w:r>
         <w:t>Password Encryption</w:t>
       </w:r>
-      <w:bookmarkEnd w:id="72"/>
       <w:bookmarkEnd w:id="73"/>
       <w:bookmarkEnd w:id="74"/>
+      <w:bookmarkEnd w:id="75"/>
     </w:p>
     <w:p>
       <w:r>
@@ -14877,11 +14950,21 @@
       <w:r>
         <w:noBreakHyphen/>
       </w:r>
-      <w:fldSimple w:instr=" SEQ &quot;Figure&quot; \*Arabic ">
-        <w:r>
-          <w:t>9</w:t>
-        </w:r>
-      </w:fldSimple>
+      <w:r>
+        <w:fldChar w:fldCharType="begin"/>
+      </w:r>
+      <w:r>
+        <w:instrText xml:space="preserve"> SEQ "Figure" \*Arabic </w:instrText>
+      </w:r>
+      <w:r>
+        <w:fldChar w:fldCharType="separate"/>
+      </w:r>
+      <w:r>
+        <w:t>9</w:t>
+      </w:r>
+      <w:r>
+        <w:fldChar w:fldCharType="end"/>
+      </w:r>
       <w:r>
         <w:t xml:space="preserve"> Password Encryption Tool</w:t>
       </w:r>
@@ -14995,20 +15078,20 @@
           <w:lang w:eastAsia="ko-KR"/>
         </w:rPr>
       </w:pPr>
-      <w:bookmarkStart w:id="75" w:name="_Ref55915293"/>
-      <w:bookmarkStart w:id="76" w:name="_Toc255150275"/>
-      <w:bookmarkStart w:id="77" w:name="_Toc524036096"/>
-      <w:bookmarkStart w:id="78" w:name="_Ref144398579"/>
-      <w:bookmarkStart w:id="79" w:name="_Ref144398601"/>
+      <w:bookmarkStart w:id="76" w:name="_Ref55915293"/>
+      <w:bookmarkStart w:id="77" w:name="_Toc255150275"/>
+      <w:bookmarkStart w:id="78" w:name="_Toc524036096"/>
+      <w:bookmarkStart w:id="79" w:name="_Ref144398579"/>
+      <w:bookmarkStart w:id="80" w:name="_Ref144398601"/>
       <w:r>
         <w:t>Server Configuration</w:t>
       </w:r>
-      <w:bookmarkEnd w:id="75"/>
+      <w:bookmarkEnd w:id="76"/>
       <w:r>
         <w:t xml:space="preserve"> Validation and Troubleshooting</w:t>
       </w:r>
-      <w:bookmarkEnd w:id="76"/>
       <w:bookmarkEnd w:id="77"/>
+      <w:bookmarkEnd w:id="78"/>
       <w:r>
         <w:fldChar w:fldCharType="begin"/>
       </w:r>
@@ -15018,8 +15101,8 @@
       <w:r>
         <w:fldChar w:fldCharType="end"/>
       </w:r>
-      <w:bookmarkEnd w:id="78"/>
       <w:bookmarkEnd w:id="79"/>
+      <w:bookmarkEnd w:id="80"/>
     </w:p>
     <w:p>
       <w:pPr>
@@ -15142,11 +15225,21 @@
       <w:r>
         <w:noBreakHyphen/>
       </w:r>
-      <w:fldSimple w:instr=" SEQ &quot;Figure&quot; \*Arabic ">
-        <w:r>
-          <w:t>10</w:t>
-        </w:r>
-      </w:fldSimple>
+      <w:r>
+        <w:fldChar w:fldCharType="begin"/>
+      </w:r>
+      <w:r>
+        <w:instrText xml:space="preserve"> SEQ "Figure" \*Arabic </w:instrText>
+      </w:r>
+      <w:r>
+        <w:fldChar w:fldCharType="separate"/>
+      </w:r>
+      <w:r>
+        <w:t>10</w:t>
+      </w:r>
+      <w:r>
+        <w:fldChar w:fldCharType="end"/>
+      </w:r>
       <w:r>
         <w:t xml:space="preserve"> Successful Configuration Validation</w:t>
       </w:r>
@@ -15186,11 +15279,21 @@
       <w:r>
         <w:noBreakHyphen/>
       </w:r>
-      <w:fldSimple w:instr=" SEQ &quot;Figure&quot; \*Arabic ">
-        <w:r>
-          <w:t>11</w:t>
-        </w:r>
-      </w:fldSimple>
+      <w:r>
+        <w:fldChar w:fldCharType="begin"/>
+      </w:r>
+      <w:r>
+        <w:instrText xml:space="preserve"> SEQ "Figure" \*Arabic </w:instrText>
+      </w:r>
+      <w:r>
+        <w:fldChar w:fldCharType="separate"/>
+      </w:r>
+      <w:r>
+        <w:t>11</w:t>
+      </w:r>
+      <w:r>
+        <w:fldChar w:fldCharType="end"/>
+      </w:r>
       <w:r>
         <w:t xml:space="preserve"> Example of Invalid Configuration</w:t>
       </w:r>
@@ -15210,16 +15313,16 @@
           <w:lang w:eastAsia="ar-SA"/>
         </w:rPr>
       </w:pPr>
-      <w:bookmarkStart w:id="80" w:name="_Toc255150276"/>
-      <w:bookmarkStart w:id="81" w:name="_Toc524036097"/>
+      <w:bookmarkStart w:id="81" w:name="_Toc255150276"/>
+      <w:bookmarkStart w:id="82" w:name="_Toc524036097"/>
       <w:r>
         <w:rPr>
           <w:lang w:eastAsia="ar-SA"/>
         </w:rPr>
         <w:t>Trouble-Shooting</w:t>
       </w:r>
-      <w:bookmarkEnd w:id="80"/>
       <w:bookmarkEnd w:id="81"/>
+      <w:bookmarkEnd w:id="82"/>
     </w:p>
     <w:p>
       <w:r>
@@ -15472,14 +15575,14 @@
           <w:tab w:val="left" w:pos="0"/>
         </w:tabs>
       </w:pPr>
-      <w:bookmarkStart w:id="82" w:name="_Toc255150277"/>
-      <w:bookmarkStart w:id="83" w:name="_Toc524036098"/>
+      <w:bookmarkStart w:id="83" w:name="_Toc255150277"/>
+      <w:bookmarkStart w:id="84" w:name="_Toc524036098"/>
       <w:r>
         <w:lastRenderedPageBreak/>
         <w:t>PowerEditor Server Upgrade Procedures</w:t>
       </w:r>
-      <w:bookmarkEnd w:id="82"/>
       <w:bookmarkEnd w:id="83"/>
+      <w:bookmarkEnd w:id="84"/>
     </w:p>
     <w:p>
       <w:r>
@@ -15546,11 +15649,11 @@
       <w:r>
         <w:t>Backup the PowerEditor database and all configuration files, including the domain definition (MortgageDomain.xml), the external enumeration XML flies, template definition (TemplateDefinition-Parameter.xml), and PowerEditorConfiguration.xml files.</w:t>
       </w:r>
-      <w:bookmarkStart w:id="84" w:name="_Ref144267292"/>
+      <w:bookmarkStart w:id="85" w:name="_Ref144267292"/>
       <w:r>
         <w:t xml:space="preserve">  </w:t>
       </w:r>
-      <w:bookmarkEnd w:id="84"/>
+      <w:bookmarkEnd w:id="85"/>
     </w:p>
     <w:p>
       <w:pPr>
@@ -15728,21 +15831,21 @@
           <w:tab w:val="left" w:pos="0"/>
         </w:tabs>
       </w:pPr>
-      <w:bookmarkStart w:id="85" w:name="_Appendix%253A__PowerEditor"/>
-      <w:bookmarkStart w:id="86" w:name="_Ref141792370"/>
-      <w:bookmarkStart w:id="87" w:name="_Ref141792376"/>
-      <w:bookmarkStart w:id="88" w:name="_Toc255150278"/>
-      <w:bookmarkStart w:id="89" w:name="_Toc524036099"/>
-      <w:bookmarkStart w:id="90" w:name="_Ref82948898"/>
-      <w:bookmarkEnd w:id="85"/>
+      <w:bookmarkStart w:id="86" w:name="_Appendix%253A__PowerEditor"/>
+      <w:bookmarkStart w:id="87" w:name="_Ref141792370"/>
+      <w:bookmarkStart w:id="88" w:name="_Ref141792376"/>
+      <w:bookmarkStart w:id="89" w:name="_Toc255150278"/>
+      <w:bookmarkStart w:id="90" w:name="_Toc524036099"/>
+      <w:bookmarkStart w:id="91" w:name="_Ref82948898"/>
+      <w:bookmarkEnd w:id="86"/>
       <w:r>
         <w:lastRenderedPageBreak/>
         <w:t>PowerEditor Client Installation</w:t>
       </w:r>
-      <w:bookmarkEnd w:id="86"/>
       <w:bookmarkEnd w:id="87"/>
       <w:bookmarkEnd w:id="88"/>
       <w:bookmarkEnd w:id="89"/>
+      <w:bookmarkEnd w:id="90"/>
     </w:p>
     <w:p>
       <w:pPr>
@@ -15751,15 +15854,15 @@
           <w:tab w:val="num" w:pos="720"/>
         </w:tabs>
       </w:pPr>
-      <w:bookmarkStart w:id="91" w:name="_Ref150863587"/>
-      <w:bookmarkStart w:id="92" w:name="_Toc255150279"/>
-      <w:bookmarkStart w:id="93" w:name="_Toc524036100"/>
+      <w:bookmarkStart w:id="92" w:name="_Ref150863587"/>
+      <w:bookmarkStart w:id="93" w:name="_Toc255150279"/>
+      <w:bookmarkStart w:id="94" w:name="_Toc524036100"/>
       <w:r>
         <w:t>PE Client System Requirements</w:t>
       </w:r>
-      <w:bookmarkEnd w:id="91"/>
       <w:bookmarkEnd w:id="92"/>
       <w:bookmarkEnd w:id="93"/>
+      <w:bookmarkEnd w:id="94"/>
     </w:p>
     <w:p>
       <w:pPr>
@@ -15899,13 +16002,13 @@
           <w:tab w:val="num" w:pos="720"/>
         </w:tabs>
       </w:pPr>
-      <w:bookmarkStart w:id="94" w:name="_Toc255150280"/>
-      <w:bookmarkStart w:id="95" w:name="_Toc524036101"/>
+      <w:bookmarkStart w:id="95" w:name="_Toc255150280"/>
+      <w:bookmarkStart w:id="96" w:name="_Toc524036101"/>
       <w:r>
         <w:t>PE Client Installation Instructions</w:t>
       </w:r>
-      <w:bookmarkEnd w:id="94"/>
       <w:bookmarkEnd w:id="95"/>
+      <w:bookmarkEnd w:id="96"/>
     </w:p>
     <w:p>
       <w:pPr>
@@ -15917,16 +16020,16 @@
           <w:lang w:eastAsia="ar-SA"/>
         </w:rPr>
       </w:pPr>
-      <w:bookmarkStart w:id="96" w:name="_Toc255150281"/>
-      <w:bookmarkStart w:id="97" w:name="_Toc524036102"/>
+      <w:bookmarkStart w:id="97" w:name="_Toc255150281"/>
+      <w:bookmarkStart w:id="98" w:name="_Toc524036102"/>
       <w:r>
         <w:rPr>
           <w:lang w:eastAsia="ar-SA"/>
         </w:rPr>
         <w:t>Basic Instructions</w:t>
       </w:r>
-      <w:bookmarkEnd w:id="96"/>
       <w:bookmarkEnd w:id="97"/>
+      <w:bookmarkEnd w:id="98"/>
     </w:p>
     <w:p>
       <w:pPr>
@@ -16518,11 +16621,24 @@
       <w:r>
         <w:noBreakHyphen/>
       </w:r>
-      <w:fldSimple w:instr=" SEQ &quot;Figure&quot; \*Arabic ">
-        <w:r>
-          <w:t>12</w:t>
-        </w:r>
-      </w:fldSimple>
+      <w:r>
+        <w:fldChar w:fldCharType="begin"/>
+      </w:r>
+      <w:r>
+        <w:instrText xml:space="preserve"> SEQ</w:instrText>
+      </w:r>
+      <w:r>
+        <w:instrText xml:space="preserve"> "Figure" \*Arabic </w:instrText>
+      </w:r>
+      <w:r>
+        <w:fldChar w:fldCharType="separate"/>
+      </w:r>
+      <w:r>
+        <w:t>12</w:t>
+      </w:r>
+      <w:r>
+        <w:fldChar w:fldCharType="end"/>
+      </w:r>
       <w:r>
         <w:t xml:space="preserve"> </w:t>
       </w:r>
@@ -16661,8 +16777,8 @@
       <w:pPr>
         <w:pStyle w:val="CaptionTitle"/>
       </w:pPr>
-      <w:bookmarkStart w:id="98" w:name="_Ref142219011"/>
-      <w:bookmarkStart w:id="99" w:name="_Ref142218950"/>
+      <w:bookmarkStart w:id="99" w:name="_Ref142219011"/>
+      <w:bookmarkStart w:id="100" w:name="_Ref142218950"/>
       <w:r>
         <w:t xml:space="preserve">Figure </w:t>
       </w:r>
@@ -16675,16 +16791,26 @@
       <w:r>
         <w:noBreakHyphen/>
       </w:r>
-      <w:fldSimple w:instr=" SEQ &quot;Figure&quot; \*Arabic ">
-        <w:r>
-          <w:t>13</w:t>
-        </w:r>
-      </w:fldSimple>
-      <w:bookmarkEnd w:id="98"/>
+      <w:r>
+        <w:fldChar w:fldCharType="begin"/>
+      </w:r>
+      <w:r>
+        <w:instrText xml:space="preserve"> SEQ "Figure" \*Arabic </w:instrText>
+      </w:r>
+      <w:r>
+        <w:fldChar w:fldCharType="separate"/>
+      </w:r>
+      <w:r>
+        <w:t>13</w:t>
+      </w:r>
+      <w:r>
+        <w:fldChar w:fldCharType="end"/>
+      </w:r>
+      <w:bookmarkEnd w:id="99"/>
       <w:r>
         <w:t xml:space="preserve"> PowerEditor Login Screen</w:t>
       </w:r>
-      <w:bookmarkEnd w:id="99"/>
+      <w:bookmarkEnd w:id="100"/>
     </w:p>
     <w:p>
       <w:pPr>
@@ -16696,16 +16822,16 @@
           <w:lang w:eastAsia="ar-SA"/>
         </w:rPr>
       </w:pPr>
-      <w:bookmarkStart w:id="100" w:name="_Toc255150282"/>
-      <w:bookmarkStart w:id="101" w:name="_Toc524036103"/>
+      <w:bookmarkStart w:id="101" w:name="_Toc255150282"/>
+      <w:bookmarkStart w:id="102" w:name="_Toc524036103"/>
       <w:r>
         <w:rPr>
           <w:lang w:eastAsia="ar-SA"/>
         </w:rPr>
         <w:t>Client Installation Refinements</w:t>
       </w:r>
-      <w:bookmarkEnd w:id="100"/>
       <w:bookmarkEnd w:id="101"/>
+      <w:bookmarkEnd w:id="102"/>
     </w:p>
     <w:p>
       <w:pPr>
@@ -16882,11 +17008,21 @@
       <w:r>
         <w:noBreakHyphen/>
       </w:r>
-      <w:fldSimple w:instr=" SEQ &quot;Figure&quot; \*Arabic ">
-        <w:r>
-          <w:t>14</w:t>
-        </w:r>
-      </w:fldSimple>
+      <w:r>
+        <w:fldChar w:fldCharType="begin"/>
+      </w:r>
+      <w:r>
+        <w:instrText xml:space="preserve"> SEQ "Figure" \*Arabic </w:instrText>
+      </w:r>
+      <w:r>
+        <w:fldChar w:fldCharType="separate"/>
+      </w:r>
+      <w:r>
+        <w:t>14</w:t>
+      </w:r>
+      <w:r>
+        <w:fldChar w:fldCharType="end"/>
+      </w:r>
       <w:r>
         <w:t xml:space="preserve"> Java Control Panel for Client Performance</w:t>
       </w:r>
@@ -16901,16 +17037,16 @@
           <w:lang w:eastAsia="ar-SA"/>
         </w:rPr>
       </w:pPr>
-      <w:bookmarkStart w:id="102" w:name="_Toc255150283"/>
-      <w:bookmarkStart w:id="103" w:name="_Toc524036104"/>
+      <w:bookmarkStart w:id="103" w:name="_Toc255150283"/>
+      <w:bookmarkStart w:id="104" w:name="_Toc524036104"/>
       <w:r>
         <w:rPr>
           <w:lang w:eastAsia="ar-SA"/>
         </w:rPr>
         <w:t>PE Client Installation Trouble-Shooting Suggestions</w:t>
       </w:r>
-      <w:bookmarkEnd w:id="102"/>
       <w:bookmarkEnd w:id="103"/>
+      <w:bookmarkEnd w:id="104"/>
     </w:p>
     <w:p>
       <w:r>
@@ -16927,14 +17063,14 @@
           <w:lang w:eastAsia="ar-SA"/>
         </w:rPr>
       </w:pPr>
-      <w:bookmarkStart w:id="104" w:name="_Toc255150284"/>
+      <w:bookmarkStart w:id="105" w:name="_Toc255150284"/>
       <w:r>
         <w:rPr>
           <w:lang w:eastAsia="ar-SA"/>
         </w:rPr>
         <w:t>Connection Failure</w:t>
       </w:r>
-      <w:bookmarkEnd w:id="104"/>
+      <w:bookmarkEnd w:id="105"/>
     </w:p>
     <w:p>
       <w:pPr>
@@ -17334,11 +17470,21 @@
       <w:r>
         <w:noBreakHyphen/>
       </w:r>
-      <w:fldSimple w:instr=" SEQ &quot;Figure&quot; \*Arabic ">
-        <w:r>
-          <w:t>17</w:t>
-        </w:r>
-      </w:fldSimple>
+      <w:r>
+        <w:fldChar w:fldCharType="begin"/>
+      </w:r>
+      <w:r>
+        <w:instrText xml:space="preserve"> SEQ "Figure" \*Arabic </w:instrText>
+      </w:r>
+      <w:r>
+        <w:fldChar w:fldCharType="separate"/>
+      </w:r>
+      <w:r>
+        <w:t>17</w:t>
+      </w:r>
+      <w:r>
+        <w:fldChar w:fldCharType="end"/>
+      </w:r>
       <w:r>
         <w:t xml:space="preserve"> Indicates Proper Java Installation</w:t>
       </w:r>
@@ -17481,14 +17627,14 @@
           <w:lang w:eastAsia="ar-SA"/>
         </w:rPr>
       </w:pPr>
-      <w:bookmarkStart w:id="105" w:name="_Toc255150285"/>
+      <w:bookmarkStart w:id="106" w:name="_Toc255150285"/>
       <w:r>
         <w:rPr>
           <w:lang w:eastAsia="ar-SA"/>
         </w:rPr>
         <w:t>Login Failure</w:t>
       </w:r>
-      <w:bookmarkEnd w:id="105"/>
+      <w:bookmarkEnd w:id="106"/>
     </w:p>
     <w:p>
       <w:pPr>
@@ -17697,11 +17843,21 @@
       <w:r>
         <w:noBreakHyphen/>
       </w:r>
-      <w:fldSimple w:instr=" SEQ &quot;Figure&quot; \*Arabic ">
-        <w:r>
-          <w:t>19</w:t>
-        </w:r>
-      </w:fldSimple>
+      <w:r>
+        <w:fldChar w:fldCharType="begin"/>
+      </w:r>
+      <w:r>
+        <w:instrText xml:space="preserve"> SEQ "Figure" \*Arabic </w:instrText>
+      </w:r>
+      <w:r>
+        <w:fldChar w:fldCharType="separate"/>
+      </w:r>
+      <w:r>
+        <w:t>19</w:t>
+      </w:r>
+      <w:r>
+        <w:fldChar w:fldCharType="end"/>
+      </w:r>
       <w:r>
         <w:t xml:space="preserve"> Potential Server Configuration Failure</w:t>
       </w:r>
@@ -17748,7 +17904,7 @@
       <w:pPr>
         <w:pStyle w:val="CaptionTitle"/>
       </w:pPr>
-      <w:bookmarkStart w:id="106" w:name="_Ref144398816"/>
+      <w:bookmarkStart w:id="107" w:name="_Ref144398816"/>
       <w:r>
         <w:t xml:space="preserve">Figure </w:t>
       </w:r>
@@ -17761,15 +17917,28 @@
       <w:r>
         <w:noBreakHyphen/>
       </w:r>
-      <w:fldSimple w:instr=" SEQ &quot;Figure&quot; \*Arabic ">
-        <w:r>
-          <w:t>20</w:t>
-        </w:r>
-      </w:fldSimple>
+      <w:r>
+        <w:fldChar w:fldCharType="begin"/>
+      </w:r>
+      <w:r>
+        <w:instrText xml:space="preserve"> SEQ "Figure" \*Arabic</w:instrText>
+      </w:r>
+      <w:r>
+        <w:instrText xml:space="preserve"> </w:instrText>
+      </w:r>
+      <w:r>
+        <w:fldChar w:fldCharType="separate"/>
+      </w:r>
+      <w:r>
+        <w:t>20</w:t>
+      </w:r>
+      <w:r>
+        <w:fldChar w:fldCharType="end"/>
+      </w:r>
       <w:r>
         <w:t xml:space="preserve"> Checking Java Console for Client Configuration Error</w:t>
       </w:r>
-      <w:bookmarkEnd w:id="106"/>
+      <w:bookmarkEnd w:id="107"/>
     </w:p>
     <w:p>
       <w:pPr>
@@ -17805,11 +17974,21 @@
       <w:r>
         <w:noBreakHyphen/>
       </w:r>
-      <w:fldSimple w:instr=" SEQ &quot;Figure&quot; \*Arabic ">
-        <w:r>
-          <w:t>21</w:t>
-        </w:r>
-      </w:fldSimple>
+      <w:r>
+        <w:fldChar w:fldCharType="begin"/>
+      </w:r>
+      <w:r>
+        <w:instrText xml:space="preserve"> SEQ "Figure" \*Arabic </w:instrText>
+      </w:r>
+      <w:r>
+        <w:fldChar w:fldCharType="separate"/>
+      </w:r>
+      <w:r>
+        <w:t>21</w:t>
+      </w:r>
+      <w:r>
+        <w:fldChar w:fldCharType="end"/>
+      </w:r>
       <w:r>
         <w:t xml:space="preserve"> Java Console with Uncaught Configuration Error</w:t>
       </w:r>
@@ -17824,15 +18003,14 @@
           <w:lang w:eastAsia="ar-SA"/>
         </w:rPr>
       </w:pPr>
-      <w:bookmarkStart w:id="107" w:name="_Toc255150286"/>
+      <w:bookmarkStart w:id="108" w:name="_Toc255150286"/>
       <w:r>
         <w:rPr>
           <w:lang w:eastAsia="ar-SA"/>
         </w:rPr>
-        <w:lastRenderedPageBreak/>
         <w:t>Where are my Tabs?</w:t>
       </w:r>
-      <w:bookmarkEnd w:id="107"/>
+      <w:bookmarkEnd w:id="108"/>
     </w:p>
     <w:p>
       <w:pPr>
@@ -17874,11 +18052,21 @@
       <w:r>
         <w:noBreakHyphen/>
       </w:r>
-      <w:fldSimple w:instr=" SEQ &quot;Figure&quot; \*Arabic ">
-        <w:r>
-          <w:t>22</w:t>
-        </w:r>
-      </w:fldSimple>
+      <w:r>
+        <w:fldChar w:fldCharType="begin"/>
+      </w:r>
+      <w:r>
+        <w:instrText xml:space="preserve"> SEQ "Figure" \*Arabic </w:instrText>
+      </w:r>
+      <w:r>
+        <w:fldChar w:fldCharType="separate"/>
+      </w:r>
+      <w:r>
+        <w:t>22</w:t>
+      </w:r>
+      <w:r>
+        <w:fldChar w:fldCharType="end"/>
+      </w:r>
       <w:r>
         <w:t xml:space="preserve"> Login Result if User has no Roles or Privileges</w:t>
       </w:r>
@@ -17893,9 +18081,9 @@
       <w:pPr>
         <w:jc w:val="left"/>
       </w:pPr>
-      <w:bookmarkStart w:id="108" w:name="_Ref143767948"/>
-      <w:bookmarkStart w:id="109" w:name="_Ref143767954"/>
-      <w:bookmarkStart w:id="110" w:name="_Ref143767964"/>
+      <w:bookmarkStart w:id="109" w:name="_Ref143767948"/>
+      <w:bookmarkStart w:id="110" w:name="_Ref143767954"/>
+      <w:bookmarkStart w:id="111" w:name="_Ref143767964"/>
     </w:p>
     <w:p>
       <w:pPr>
@@ -17904,10 +18092,9 @@
           <w:tab w:val="left" w:pos="0"/>
         </w:tabs>
       </w:pPr>
-      <w:bookmarkStart w:id="111" w:name="_Toc255150287"/>
-      <w:bookmarkStart w:id="112" w:name="_Toc524036105"/>
-      <w:r>
-        <w:lastRenderedPageBreak/>
+      <w:bookmarkStart w:id="112" w:name="_Toc255150287"/>
+      <w:bookmarkStart w:id="113" w:name="_Toc524036105"/>
+      <w:r>
         <w:t xml:space="preserve">PowerEditor </w:t>
       </w:r>
       <w:r>
@@ -17916,15 +18103,15 @@
         </w:rPr>
         <w:t>Customizatio</w:t>
       </w:r>
-      <w:bookmarkEnd w:id="90"/>
+      <w:bookmarkEnd w:id="91"/>
       <w:r>
         <w:rPr>
           <w:rFonts w:eastAsia="Batang"/>
         </w:rPr>
         <w:t>n Guide</w:t>
       </w:r>
-      <w:bookmarkEnd w:id="111"/>
       <w:bookmarkEnd w:id="112"/>
+      <w:bookmarkEnd w:id="113"/>
       <w:r>
         <w:fldChar w:fldCharType="begin"/>
       </w:r>
@@ -17934,9 +18121,9 @@
       <w:r>
         <w:fldChar w:fldCharType="end"/>
       </w:r>
-      <w:bookmarkEnd w:id="108"/>
       <w:bookmarkEnd w:id="109"/>
       <w:bookmarkEnd w:id="110"/>
+      <w:bookmarkEnd w:id="111"/>
     </w:p>
     <w:p>
       <w:r>
@@ -18091,18 +18278,18 @@
         <w:ind w:left="576" w:hanging="576"/>
         <w:jc w:val="left"/>
       </w:pPr>
-      <w:bookmarkStart w:id="113" w:name="_Toc255150288"/>
-      <w:bookmarkStart w:id="114" w:name="_Toc524036106"/>
-      <w:bookmarkStart w:id="115" w:name="_Toc140726202"/>
-      <w:bookmarkStart w:id="116" w:name="_Ref255052017"/>
-      <w:bookmarkStart w:id="117" w:name="_Ref255052038"/>
-      <w:bookmarkStart w:id="118" w:name="_Ref143956804"/>
-      <w:bookmarkStart w:id="119" w:name="_Ref143956811"/>
+      <w:bookmarkStart w:id="114" w:name="_Toc255150288"/>
+      <w:bookmarkStart w:id="115" w:name="_Toc524036106"/>
+      <w:bookmarkStart w:id="116" w:name="_Toc140726202"/>
+      <w:bookmarkStart w:id="117" w:name="_Ref255052017"/>
+      <w:bookmarkStart w:id="118" w:name="_Ref255052038"/>
+      <w:bookmarkStart w:id="119" w:name="_Ref143956804"/>
+      <w:bookmarkStart w:id="120" w:name="_Ref143956811"/>
       <w:r>
         <w:t>Path to PowerEditor Configuration File</w:t>
       </w:r>
-      <w:bookmarkEnd w:id="113"/>
       <w:bookmarkEnd w:id="114"/>
+      <w:bookmarkEnd w:id="115"/>
     </w:p>
     <w:p>
       <w:pPr>
@@ -18192,16 +18379,16 @@
         <w:ind w:left="576" w:hanging="576"/>
         <w:jc w:val="left"/>
       </w:pPr>
-      <w:bookmarkStart w:id="120" w:name="_Toc255150289"/>
-      <w:bookmarkStart w:id="121" w:name="_Toc524036107"/>
+      <w:bookmarkStart w:id="121" w:name="_Toc255150289"/>
+      <w:bookmarkStart w:id="122" w:name="_Toc524036107"/>
       <w:r>
         <w:t>KB Filtering With Date Range</w:t>
       </w:r>
-      <w:bookmarkEnd w:id="115"/>
       <w:bookmarkEnd w:id="116"/>
       <w:bookmarkEnd w:id="117"/>
-      <w:bookmarkEnd w:id="120"/>
+      <w:bookmarkEnd w:id="118"/>
       <w:bookmarkEnd w:id="121"/>
+      <w:bookmarkEnd w:id="122"/>
     </w:p>
     <w:p>
       <w:r>
@@ -18226,15 +18413,15 @@
         <w:ind w:left="720" w:hanging="720"/>
         <w:jc w:val="left"/>
       </w:pPr>
-      <w:bookmarkStart w:id="122" w:name="_Toc140726203"/>
-      <w:bookmarkStart w:id="123" w:name="_Toc255150290"/>
-      <w:bookmarkStart w:id="124" w:name="_Toc524036108"/>
+      <w:bookmarkStart w:id="123" w:name="_Toc140726203"/>
+      <w:bookmarkStart w:id="124" w:name="_Toc255150290"/>
+      <w:bookmarkStart w:id="125" w:name="_Toc524036108"/>
       <w:r>
         <w:t>Configuration of KB Date Filter</w:t>
       </w:r>
-      <w:bookmarkEnd w:id="122"/>
       <w:bookmarkEnd w:id="123"/>
       <w:bookmarkEnd w:id="124"/>
+      <w:bookmarkEnd w:id="125"/>
     </w:p>
     <w:p>
       <w:r>
@@ -18471,15 +18658,15 @@
         <w:ind w:left="720" w:hanging="720"/>
         <w:jc w:val="left"/>
       </w:pPr>
-      <w:bookmarkStart w:id="125" w:name="_Toc140726204"/>
-      <w:bookmarkStart w:id="126" w:name="_Toc255150291"/>
-      <w:bookmarkStart w:id="127" w:name="_Toc524036109"/>
+      <w:bookmarkStart w:id="126" w:name="_Toc140726204"/>
+      <w:bookmarkStart w:id="127" w:name="_Toc255150291"/>
+      <w:bookmarkStart w:id="128" w:name="_Toc524036109"/>
       <w:r>
         <w:t>Sample Set up</w:t>
       </w:r>
-      <w:bookmarkEnd w:id="125"/>
       <w:bookmarkEnd w:id="126"/>
       <w:bookmarkEnd w:id="127"/>
+      <w:bookmarkEnd w:id="128"/>
     </w:p>
     <w:p>
       <w:r>
@@ -18674,15 +18861,15 @@
           <w:tab w:val="num" w:pos="720"/>
         </w:tabs>
       </w:pPr>
-      <w:bookmarkStart w:id="128" w:name="_Toc255150292"/>
-      <w:bookmarkStart w:id="129" w:name="_Toc524036110"/>
+      <w:bookmarkStart w:id="129" w:name="_Toc255150292"/>
+      <w:bookmarkStart w:id="130" w:name="_Toc524036110"/>
       <w:r>
         <w:t>High-Level Tab Configuration</w:t>
       </w:r>
-      <w:bookmarkEnd w:id="118"/>
       <w:bookmarkEnd w:id="119"/>
-      <w:bookmarkEnd w:id="128"/>
+      <w:bookmarkEnd w:id="120"/>
       <w:bookmarkEnd w:id="129"/>
+      <w:bookmarkEnd w:id="130"/>
     </w:p>
     <w:p>
       <w:r>
@@ -18752,7 +18939,7 @@
           <w:i/>
         </w:rPr>
       </w:pPr>
-      <w:bookmarkStart w:id="130" w:name="_Ref143794546"/>
+      <w:bookmarkStart w:id="131" w:name="_Ref143794546"/>
       <w:r>
         <w:t xml:space="preserve">Figure </w:t>
       </w:r>
@@ -18765,14 +18952,27 @@
       <w:r>
         <w:noBreakHyphen/>
       </w:r>
-      <w:fldSimple w:instr=" SEQ &quot;Figure&quot; \*Arabic ">
-        <w:r>
-          <w:rPr>
-            <w:noProof/>
-          </w:rPr>
-          <w:t>23</w:t>
-        </w:r>
-      </w:fldSimple>
+      <w:r>
+        <w:fldChar w:fldCharType="begin"/>
+      </w:r>
+      <w:r>
+        <w:instrText xml:space="preserve"> SEQ "Figure" \*Arabic </w:instrText>
+      </w:r>
+      <w:r>
+        <w:fldChar w:fldCharType="separate"/>
+      </w:r>
+      <w:r>
+        <w:rPr>
+          <w:noProof/>
+        </w:rPr>
+        <w:t>23</w:t>
+      </w:r>
+      <w:r>
+        <w:rPr>
+          <w:noProof/>
+        </w:rPr>
+        <w:fldChar w:fldCharType="end"/>
+      </w:r>
       <w:r>
         <w:t xml:space="preserve"> Configurable </w:t>
       </w:r>
@@ -18782,7 +18982,7 @@
         </w:rPr>
         <w:t>Features</w:t>
       </w:r>
-      <w:bookmarkEnd w:id="130"/>
+      <w:bookmarkEnd w:id="131"/>
     </w:p>
     <w:p/>
     <w:p>
@@ -18893,7 +19093,6 @@
         <w:pStyle w:val="Code"/>
       </w:pPr>
       <w:r>
-        <w:lastRenderedPageBreak/>
         <w:t>&lt;/FeatureConfig&gt;</w:t>
       </w:r>
     </w:p>
@@ -18913,11 +19112,21 @@
       <w:r>
         <w:noBreakHyphen/>
       </w:r>
-      <w:fldSimple w:instr=" SEQ &quot;Figure&quot; \*Arabic ">
-        <w:r>
-          <w:t>24</w:t>
-        </w:r>
-      </w:fldSimple>
+      <w:r>
+        <w:fldChar w:fldCharType="begin"/>
+      </w:r>
+      <w:r>
+        <w:instrText xml:space="preserve"> SEQ "Figure" \*Arabic </w:instrText>
+      </w:r>
+      <w:r>
+        <w:fldChar w:fldCharType="separate"/>
+      </w:r>
+      <w:r>
+        <w:t>24</w:t>
+      </w:r>
+      <w:r>
+        <w:fldChar w:fldCharType="end"/>
+      </w:r>
       <w:r>
         <w:t xml:space="preserve"> Feature Configuration Section of PowerEditorConfiguration.xml</w:t>
       </w:r>
@@ -19107,18 +19316,18 @@
           <w:tab w:val="num" w:pos="720"/>
         </w:tabs>
       </w:pPr>
-      <w:bookmarkStart w:id="131" w:name="_Ref143767753"/>
-      <w:bookmarkStart w:id="132" w:name="_Ref143767766"/>
+      <w:bookmarkStart w:id="132" w:name="_Ref143767753"/>
+      <w:bookmarkStart w:id="133" w:name="_Ref143767766"/>
       <w:r>
         <w:t xml:space="preserve">  </w:t>
       </w:r>
-      <w:bookmarkStart w:id="133" w:name="_Toc255150293"/>
-      <w:bookmarkStart w:id="134" w:name="_Toc524036111"/>
+      <w:bookmarkStart w:id="134" w:name="_Toc255150293"/>
+      <w:bookmarkStart w:id="135" w:name="_Toc524036111"/>
       <w:r>
         <w:t>Entity Configuration</w:t>
       </w:r>
-      <w:bookmarkEnd w:id="133"/>
       <w:bookmarkEnd w:id="134"/>
+      <w:bookmarkEnd w:id="135"/>
     </w:p>
     <w:p>
       <w:pPr>
@@ -19130,18 +19339,18 @@
           <w:lang w:eastAsia="ar-SA"/>
         </w:rPr>
       </w:pPr>
-      <w:bookmarkStart w:id="135" w:name="_Ref143958748"/>
-      <w:bookmarkStart w:id="136" w:name="_Toc255150294"/>
-      <w:bookmarkStart w:id="137" w:name="_Toc524036112"/>
+      <w:bookmarkStart w:id="136" w:name="_Ref143958748"/>
+      <w:bookmarkStart w:id="137" w:name="_Toc255150294"/>
+      <w:bookmarkStart w:id="138" w:name="_Toc524036112"/>
       <w:r>
         <w:rPr>
           <w:lang w:eastAsia="ar-SA"/>
         </w:rPr>
         <w:t>Entity Configuration Overview</w:t>
       </w:r>
-      <w:bookmarkEnd w:id="135"/>
       <w:bookmarkEnd w:id="136"/>
       <w:bookmarkEnd w:id="137"/>
+      <w:bookmarkEnd w:id="138"/>
     </w:p>
     <w:p>
       <w:pPr>
@@ -19365,7 +19574,6 @@
         <w:pStyle w:val="Figure"/>
       </w:pPr>
       <w:r>
-        <w:lastRenderedPageBreak/>
         <w:pict>
           <v:shape id="_x0000_i1043" type="#_x0000_t75" style="width:391.5pt;height:361.5pt" filled="t">
             <v:fill color2="black"/>
@@ -19384,11 +19592,21 @@
       <w:r>
         <w:noBreakHyphen/>
       </w:r>
-      <w:fldSimple w:instr=" SEQ &quot;Figure&quot; \*Arabic ">
-        <w:r>
-          <w:t>25</w:t>
-        </w:r>
-      </w:fldSimple>
+      <w:r>
+        <w:fldChar w:fldCharType="begin"/>
+      </w:r>
+      <w:r>
+        <w:instrText xml:space="preserve"> SEQ "Figure" \*Arabic </w:instrText>
+      </w:r>
+      <w:r>
+        <w:fldChar w:fldCharType="separate"/>
+      </w:r>
+      <w:r>
+        <w:t>25</w:t>
+      </w:r>
+      <w:r>
+        <w:fldChar w:fldCharType="end"/>
+      </w:r>
       <w:r>
         <w:t xml:space="preserve"> Configurable Entity Elements</w:t>
       </w:r>
@@ -19414,7 +19632,6 @@
         <w:rPr>
           <w:i/>
         </w:rPr>
-        <w:lastRenderedPageBreak/>
         <w:t>1) Entity Definition:</w:t>
       </w:r>
       <w:r>
@@ -19955,11 +20172,21 @@
       <w:r>
         <w:noBreakHyphen/>
       </w:r>
-      <w:fldSimple w:instr=" SEQ &quot;Figure&quot; \*Arabic ">
-        <w:r>
-          <w:t>26</w:t>
-        </w:r>
-      </w:fldSimple>
+      <w:r>
+        <w:fldChar w:fldCharType="begin"/>
+      </w:r>
+      <w:r>
+        <w:instrText xml:space="preserve"> SEQ "Figure" \*Arabic </w:instrText>
+      </w:r>
+      <w:r>
+        <w:fldChar w:fldCharType="separate"/>
+      </w:r>
+      <w:r>
+        <w:t>26</w:t>
+      </w:r>
+      <w:r>
+        <w:fldChar w:fldCharType="end"/>
+      </w:r>
       <w:r>
         <w:t>: Entity Definition Components</w:t>
       </w:r>
@@ -19979,20 +20206,20 @@
           <w:lang w:eastAsia="ar-SA"/>
         </w:rPr>
       </w:pPr>
-      <w:bookmarkStart w:id="138" w:name="_Ref143958238"/>
-      <w:bookmarkStart w:id="139" w:name="_Ref143958497"/>
-      <w:bookmarkStart w:id="140" w:name="_Toc255150295"/>
-      <w:bookmarkStart w:id="141" w:name="_Toc524036113"/>
+      <w:bookmarkStart w:id="139" w:name="_Ref143958238"/>
+      <w:bookmarkStart w:id="140" w:name="_Ref143958497"/>
+      <w:bookmarkStart w:id="141" w:name="_Toc255150295"/>
+      <w:bookmarkStart w:id="142" w:name="_Toc524036113"/>
       <w:r>
         <w:rPr>
           <w:lang w:eastAsia="ar-SA"/>
         </w:rPr>
         <w:t>Entity Definition</w:t>
       </w:r>
-      <w:bookmarkEnd w:id="138"/>
       <w:bookmarkEnd w:id="139"/>
       <w:bookmarkEnd w:id="140"/>
       <w:bookmarkEnd w:id="141"/>
+      <w:bookmarkEnd w:id="142"/>
     </w:p>
     <w:p>
       <w:r>
@@ -20454,7 +20681,7 @@
       <w:pPr>
         <w:pStyle w:val="CaptionTitle"/>
       </w:pPr>
-      <w:bookmarkStart w:id="142" w:name="_Ref143787323"/>
+      <w:bookmarkStart w:id="143" w:name="_Ref143787323"/>
       <w:r>
         <w:t xml:space="preserve">Figure </w:t>
       </w:r>
@@ -20467,15 +20694,25 @@
       <w:r>
         <w:noBreakHyphen/>
       </w:r>
-      <w:fldSimple w:instr=" SEQ &quot;Figure&quot; \*Arabic ">
-        <w:r>
-          <w:t>27</w:t>
-        </w:r>
-      </w:fldSimple>
+      <w:r>
+        <w:fldChar w:fldCharType="begin"/>
+      </w:r>
+      <w:r>
+        <w:instrText xml:space="preserve"> SEQ "Figure" \*Arabic </w:instrText>
+      </w:r>
+      <w:r>
+        <w:fldChar w:fldCharType="separate"/>
+      </w:r>
+      <w:r>
+        <w:t>27</w:t>
+      </w:r>
+      <w:r>
+        <w:fldChar w:fldCharType="end"/>
+      </w:r>
       <w:r>
         <w:t xml:space="preserve"> Sample EntityConfig Section of </w:t>
       </w:r>
-      <w:bookmarkEnd w:id="142"/>
+      <w:bookmarkEnd w:id="143"/>
       <w:r>
         <w:t>Config File</w:t>
       </w:r>
@@ -20492,11 +20729,11 @@
           <w:tab w:val="left" w:pos="0"/>
         </w:tabs>
       </w:pPr>
-      <w:bookmarkStart w:id="143" w:name="_Toc255150296"/>
+      <w:bookmarkStart w:id="144" w:name="_Toc255150296"/>
       <w:r>
         <w:t>CategoryType</w:t>
       </w:r>
-      <w:bookmarkEnd w:id="143"/>
+      <w:bookmarkEnd w:id="144"/>
     </w:p>
     <w:p>
       <w:pPr>
@@ -20614,11 +20851,11 @@
           <w:tab w:val="left" w:pos="0"/>
         </w:tabs>
       </w:pPr>
-      <w:bookmarkStart w:id="144" w:name="_Toc255150297"/>
+      <w:bookmarkStart w:id="145" w:name="_Toc255150297"/>
       <w:r>
         <w:t>EntityType</w:t>
       </w:r>
-      <w:bookmarkEnd w:id="144"/>
+      <w:bookmarkEnd w:id="145"/>
     </w:p>
     <w:p>
       <w:r>
@@ -20906,11 +21143,21 @@
       <w:r>
         <w:noBreakHyphen/>
       </w:r>
-      <w:fldSimple w:instr=" SEQ &quot;Figure&quot; \*Arabic ">
-        <w:r>
-          <w:t>28</w:t>
-        </w:r>
-      </w:fldSimple>
+      <w:r>
+        <w:fldChar w:fldCharType="begin"/>
+      </w:r>
+      <w:r>
+        <w:instrText xml:space="preserve"> SEQ "Figure" \*Arabic </w:instrText>
+      </w:r>
+      <w:r>
+        <w:fldChar w:fldCharType="separate"/>
+      </w:r>
+      <w:r>
+        <w:t>28</w:t>
+      </w:r>
+      <w:r>
+        <w:fldChar w:fldCharType="end"/>
+      </w:r>
       <w:r>
         <w:t xml:space="preserve"> CategoryType and EntityType Elements</w:t>
       </w:r>
@@ -20971,11 +21218,24 @@
       <w:r>
         <w:noBreakHyphen/>
       </w:r>
-      <w:fldSimple w:instr=" SEQ &quot;Figure&quot; \*Arabic ">
-        <w:r>
-          <w:t>29</w:t>
-        </w:r>
-      </w:fldSimple>
+      <w:r>
+        <w:fldChar w:fldCharType="begin"/>
+      </w:r>
+      <w:r>
+        <w:instrText xml:space="preserve"> SEQ "Figure"</w:instrText>
+      </w:r>
+      <w:r>
+        <w:instrText xml:space="preserve"> \*Arabic </w:instrText>
+      </w:r>
+      <w:r>
+        <w:fldChar w:fldCharType="separate"/>
+      </w:r>
+      <w:r>
+        <w:t>29</w:t>
+      </w:r>
+      <w:r>
+        <w:fldChar w:fldCharType="end"/>
+      </w:r>
       <w:r>
         <w:rPr>
           <w:rFonts w:cs="Tahoma"/>
@@ -20996,11 +21256,11 @@
           <w:tab w:val="left" w:pos="0"/>
         </w:tabs>
       </w:pPr>
-      <w:bookmarkStart w:id="145" w:name="_Toc255150298"/>
+      <w:bookmarkStart w:id="146" w:name="_Toc255150298"/>
       <w:r>
         <w:t>EntityProperty</w:t>
       </w:r>
-      <w:bookmarkEnd w:id="145"/>
+      <w:bookmarkEnd w:id="146"/>
     </w:p>
     <w:p>
       <w:pPr>
@@ -21229,7 +21489,6 @@
         <w:pStyle w:val="Figure"/>
       </w:pPr>
       <w:r>
-        <w:lastRenderedPageBreak/>
         <w:pict>
           <v:shape id="_x0000_i1046" type="#_x0000_t75" style="width:468pt;height:322.5pt" filled="t">
             <v:fill color2="black"/>
@@ -21242,7 +21501,7 @@
       <w:pPr>
         <w:pStyle w:val="CaptionTitle"/>
       </w:pPr>
-      <w:bookmarkStart w:id="146" w:name="_Ref143794659"/>
+      <w:bookmarkStart w:id="147" w:name="_Ref143794659"/>
       <w:r>
         <w:t xml:space="preserve">Figure </w:t>
       </w:r>
@@ -21255,15 +21514,25 @@
       <w:r>
         <w:noBreakHyphen/>
       </w:r>
-      <w:fldSimple w:instr=" SEQ &quot;Figure&quot; \*Arabic ">
-        <w:r>
-          <w:t>30</w:t>
-        </w:r>
-      </w:fldSimple>
+      <w:r>
+        <w:fldChar w:fldCharType="begin"/>
+      </w:r>
+      <w:r>
+        <w:instrText xml:space="preserve"> SEQ "Figure" \*Arabic </w:instrText>
+      </w:r>
+      <w:r>
+        <w:fldChar w:fldCharType="separate"/>
+      </w:r>
+      <w:r>
+        <w:t>30</w:t>
+      </w:r>
+      <w:r>
+        <w:fldChar w:fldCharType="end"/>
+      </w:r>
       <w:r>
         <w:t xml:space="preserve"> EntityProperty Elements</w:t>
       </w:r>
-      <w:bookmarkEnd w:id="146"/>
+      <w:bookmarkEnd w:id="147"/>
     </w:p>
     <w:p>
       <w:pPr>
@@ -21623,7 +21892,6 @@
           <w:sz w:val="16"/>
           <w:szCs w:val="16"/>
         </w:rPr>
-        <w:lastRenderedPageBreak/>
         <w:t>autoUpdatedDateProperty</w:t>
       </w:r>
       <w:r>
@@ -21748,11 +22016,21 @@
       <w:r>
         <w:noBreakHyphen/>
       </w:r>
-      <w:fldSimple w:instr=" SEQ &quot;Figure&quot; \*Arabic ">
-        <w:r>
-          <w:t>31</w:t>
-        </w:r>
-      </w:fldSimple>
+      <w:r>
+        <w:fldChar w:fldCharType="begin"/>
+      </w:r>
+      <w:r>
+        <w:instrText xml:space="preserve"> SEQ "Figure" \*Arabic </w:instrText>
+      </w:r>
+      <w:r>
+        <w:fldChar w:fldCharType="separate"/>
+      </w:r>
+      <w:r>
+        <w:t>31</w:t>
+      </w:r>
+      <w:r>
+        <w:fldChar w:fldCharType="end"/>
+      </w:r>
       <w:r>
         <w:t xml:space="preserve"> Illegal values for EntityProperty name</w:t>
       </w:r>
@@ -21769,13 +22047,13 @@
           <w:szCs w:val="20"/>
         </w:rPr>
       </w:pPr>
-      <w:bookmarkStart w:id="147" w:name="_Toc255150299"/>
-      <w:bookmarkStart w:id="148" w:name="_Toc524036114"/>
+      <w:bookmarkStart w:id="148" w:name="_Toc255150299"/>
+      <w:bookmarkStart w:id="149" w:name="_Toc524036114"/>
       <w:r>
         <w:t>User Interface Customization</w:t>
       </w:r>
-      <w:bookmarkEnd w:id="147"/>
       <w:bookmarkEnd w:id="148"/>
+      <w:bookmarkEnd w:id="149"/>
       <w:r>
         <w:fldChar w:fldCharType="begin"/>
       </w:r>
@@ -21801,19 +22079,19 @@
           <w:lang w:eastAsia="ar-SA"/>
         </w:rPr>
       </w:pPr>
-      <w:bookmarkStart w:id="149" w:name="_Ref143958654"/>
-      <w:bookmarkStart w:id="150" w:name="_Toc255150300"/>
-      <w:bookmarkStart w:id="151" w:name="_Toc524036115"/>
-      <w:bookmarkStart w:id="152" w:name="_Ref82957837"/>
+      <w:bookmarkStart w:id="150" w:name="_Ref143958654"/>
+      <w:bookmarkStart w:id="151" w:name="_Toc255150300"/>
+      <w:bookmarkStart w:id="152" w:name="_Toc524036115"/>
+      <w:bookmarkStart w:id="153" w:name="_Ref82957837"/>
       <w:r>
         <w:rPr>
           <w:lang w:eastAsia="ar-SA"/>
         </w:rPr>
         <w:t>User Interface: Entity Display</w:t>
       </w:r>
-      <w:bookmarkEnd w:id="149"/>
       <w:bookmarkEnd w:id="150"/>
       <w:bookmarkEnd w:id="151"/>
+      <w:bookmarkEnd w:id="152"/>
     </w:p>
     <w:p>
       <w:pPr>
@@ -22278,7 +22556,6 @@
         <w:pStyle w:val="Code"/>
       </w:pPr>
       <w:r>
-        <w:lastRenderedPageBreak/>
         <w:tab/>
       </w:r>
       <w:r>
@@ -22440,11 +22717,21 @@
       <w:r>
         <w:noBreakHyphen/>
       </w:r>
-      <w:fldSimple w:instr=" SEQ &quot;Figure&quot; \*Arabic ">
-        <w:r>
-          <w:t>32</w:t>
-        </w:r>
-      </w:fldSimple>
+      <w:r>
+        <w:fldChar w:fldCharType="begin"/>
+      </w:r>
+      <w:r>
+        <w:instrText xml:space="preserve"> SEQ "Figure" \*Arabic </w:instrText>
+      </w:r>
+      <w:r>
+        <w:fldChar w:fldCharType="separate"/>
+      </w:r>
+      <w:r>
+        <w:t>32</w:t>
+      </w:r>
+      <w:r>
+        <w:fldChar w:fldCharType="end"/>
+      </w:r>
       <w:r>
         <w:t xml:space="preserve"> Sample Entity Section of Config File</w:t>
       </w:r>
@@ -22485,11 +22772,21 @@
       <w:r>
         <w:noBreakHyphen/>
       </w:r>
-      <w:fldSimple w:instr=" SEQ &quot;Figure&quot; \*Arabic ">
-        <w:r>
-          <w:t>33</w:t>
-        </w:r>
-      </w:fldSimple>
+      <w:r>
+        <w:fldChar w:fldCharType="begin"/>
+      </w:r>
+      <w:r>
+        <w:instrText xml:space="preserve"> SEQ "Figure" \*Arabic </w:instrText>
+      </w:r>
+      <w:r>
+        <w:fldChar w:fldCharType="separate"/>
+      </w:r>
+      <w:r>
+        <w:t>33</w:t>
+      </w:r>
+      <w:r>
+        <w:fldChar w:fldCharType="end"/>
+      </w:r>
       <w:r>
         <w:t xml:space="preserve"> UserInterface Entity Elements</w:t>
       </w:r>
@@ -22509,17 +22806,17 @@
           <w:lang w:eastAsia="ar-SA"/>
         </w:rPr>
       </w:pPr>
-      <w:bookmarkStart w:id="153" w:name="_Toc255150301"/>
-      <w:bookmarkStart w:id="154" w:name="_Toc524036116"/>
+      <w:bookmarkStart w:id="154" w:name="_Toc255150301"/>
+      <w:bookmarkStart w:id="155" w:name="_Toc524036116"/>
       <w:r>
         <w:rPr>
           <w:lang w:eastAsia="ar-SA"/>
         </w:rPr>
         <w:t>User Interface: Usage Type List</w:t>
       </w:r>
-      <w:bookmarkEnd w:id="152"/>
       <w:bookmarkEnd w:id="153"/>
       <w:bookmarkEnd w:id="154"/>
+      <w:bookmarkEnd w:id="155"/>
     </w:p>
     <w:p>
       <w:pPr>
@@ -22645,17 +22942,17 @@
           <w:lang w:eastAsia="ar-SA"/>
         </w:rPr>
       </w:pPr>
-      <w:bookmarkStart w:id="155" w:name="_Toc255150302"/>
-      <w:bookmarkStart w:id="156" w:name="_Toc524036117"/>
-      <w:bookmarkStart w:id="157" w:name="_Ref82958037"/>
+      <w:bookmarkStart w:id="156" w:name="_Toc255150302"/>
+      <w:bookmarkStart w:id="157" w:name="_Toc524036117"/>
+      <w:bookmarkStart w:id="158" w:name="_Ref82958037"/>
       <w:r>
         <w:rPr>
           <w:lang w:eastAsia="ar-SA"/>
         </w:rPr>
         <w:t>User Interface: Guideline Management</w:t>
       </w:r>
-      <w:bookmarkEnd w:id="155"/>
       <w:bookmarkEnd w:id="156"/>
+      <w:bookmarkEnd w:id="157"/>
     </w:p>
     <w:p>
       <w:pPr>
@@ -22667,21 +22964,21 @@
           <w:lang w:eastAsia="ar-SA"/>
         </w:rPr>
       </w:pPr>
-      <w:bookmarkStart w:id="158" w:name="_Toc255150303"/>
+      <w:bookmarkStart w:id="159" w:name="_Toc255150303"/>
       <w:r>
         <w:rPr>
           <w:lang w:eastAsia="ar-SA"/>
         </w:rPr>
         <w:t xml:space="preserve">Guideline </w:t>
       </w:r>
-      <w:bookmarkEnd w:id="157"/>
+      <w:bookmarkEnd w:id="158"/>
       <w:r>
         <w:rPr>
           <w:lang w:eastAsia="ar-SA"/>
         </w:rPr>
         <w:t>Tabs</w:t>
       </w:r>
-      <w:bookmarkEnd w:id="158"/>
+      <w:bookmarkEnd w:id="159"/>
     </w:p>
     <w:p>
       <w:pPr>
@@ -22722,7 +23019,6 @@
         <w:pStyle w:val="BodyText"/>
       </w:pPr>
       <w:r>
-        <w:lastRenderedPageBreak/>
         <w:pict>
           <v:shape id="_x0000_i1049" type="#_x0000_t75" style="width:7in;height:142.5pt" filled="t">
             <v:fill color2="black"/>
@@ -22747,11 +23043,21 @@
       <w:r>
         <w:noBreakHyphen/>
       </w:r>
-      <w:fldSimple w:instr=" SEQ &quot;Figure&quot; \*Arabic ">
-        <w:r>
-          <w:t>34</w:t>
-        </w:r>
-      </w:fldSimple>
+      <w:r>
+        <w:fldChar w:fldCharType="begin"/>
+      </w:r>
+      <w:r>
+        <w:instrText xml:space="preserve"> SEQ "Figure" \*Arabic </w:instrText>
+      </w:r>
+      <w:r>
+        <w:fldChar w:fldCharType="separate"/>
+      </w:r>
+      <w:r>
+        <w:t>34</w:t>
+      </w:r>
+      <w:r>
+        <w:fldChar w:fldCharType="end"/>
+      </w:r>
       <w:r>
         <w:t xml:space="preserve"> GuidelineTabs and UsageTypes</w:t>
       </w:r>
@@ -23077,11 +23383,21 @@
       <w:r>
         <w:noBreakHyphen/>
       </w:r>
-      <w:fldSimple w:instr=" SEQ &quot;Figure&quot; \*Arabic ">
-        <w:r>
-          <w:t>35</w:t>
-        </w:r>
-      </w:fldSimple>
+      <w:r>
+        <w:fldChar w:fldCharType="begin"/>
+      </w:r>
+      <w:r>
+        <w:instrText xml:space="preserve"> SEQ "Figure" \*Arabic </w:instrText>
+      </w:r>
+      <w:r>
+        <w:fldChar w:fldCharType="separate"/>
+      </w:r>
+      <w:r>
+        <w:t>35</w:t>
+      </w:r>
+      <w:r>
+        <w:fldChar w:fldCharType="end"/>
+      </w:r>
       <w:r>
         <w:t xml:space="preserve"> Sample UserInterface Guideline Section of Config File</w:t>
       </w:r>
@@ -23096,14 +23412,14 @@
           <w:lang w:eastAsia="ar-SA"/>
         </w:rPr>
       </w:pPr>
-      <w:bookmarkStart w:id="159" w:name="_Toc255150304"/>
+      <w:bookmarkStart w:id="160" w:name="_Toc255150304"/>
       <w:r>
         <w:rPr>
           <w:lang w:eastAsia="ar-SA"/>
         </w:rPr>
         <w:t>Sorting Enumerated Values</w:t>
       </w:r>
-      <w:bookmarkEnd w:id="159"/>
+      <w:bookmarkEnd w:id="160"/>
     </w:p>
     <w:p>
       <w:pPr>
@@ -23153,7 +23469,6 @@
         <w:keepNext/>
       </w:pPr>
       <w:r>
-        <w:lastRenderedPageBreak/>
         <w:t>To override the global setting on a column-by-column basis, use the column definition in the Guideline Template.</w:t>
       </w:r>
     </w:p>
@@ -23186,11 +23501,24 @@
       <w:r>
         <w:noBreakHyphen/>
       </w:r>
-      <w:fldSimple w:instr=" SEQ &quot;Figure&quot; \*Arabic ">
-        <w:r>
-          <w:t>36</w:t>
-        </w:r>
-      </w:fldSimple>
+      <w:r>
+        <w:fldChar w:fldCharType="begin"/>
+      </w:r>
+      <w:r>
+        <w:instrText xml:space="preserve"> SEQ "Figure" \*A</w:instrText>
+      </w:r>
+      <w:r>
+        <w:instrText xml:space="preserve">rabic </w:instrText>
+      </w:r>
+      <w:r>
+        <w:fldChar w:fldCharType="separate"/>
+      </w:r>
+      <w:r>
+        <w:t>36</w:t>
+      </w:r>
+      <w:r>
+        <w:fldChar w:fldCharType="end"/>
+      </w:r>
       <w:r>
         <w:t xml:space="preserve"> Overriding sortEnumValues</w:t>
       </w:r>
@@ -23210,14 +23538,14 @@
           <w:lang w:eastAsia="ar-SA"/>
         </w:rPr>
       </w:pPr>
-      <w:bookmarkStart w:id="160" w:name="_Toc255150305"/>
+      <w:bookmarkStart w:id="161" w:name="_Toc255150305"/>
       <w:r>
         <w:rPr>
           <w:lang w:eastAsia="ar-SA"/>
         </w:rPr>
         <w:t>Fit Grids to Screen</w:t>
       </w:r>
-      <w:bookmarkEnd w:id="160"/>
+      <w:bookmarkEnd w:id="161"/>
     </w:p>
     <w:p>
       <w:pPr>
@@ -23282,7 +23610,6 @@
         <w:pStyle w:val="BodyText"/>
       </w:pPr>
       <w:r>
-        <w:lastRenderedPageBreak/>
         <w:pict>
           <v:shape id="_x0000_i1051" type="#_x0000_t75" style="width:5in;height:199.5pt" filled="t">
             <v:fill color2="black"/>
@@ -23307,11 +23634,21 @@
       <w:r>
         <w:noBreakHyphen/>
       </w:r>
-      <w:fldSimple w:instr=" SEQ &quot;Figure&quot; \*Arabic ">
-        <w:r>
-          <w:t>37</w:t>
-        </w:r>
-      </w:fldSimple>
+      <w:r>
+        <w:fldChar w:fldCharType="begin"/>
+      </w:r>
+      <w:r>
+        <w:instrText xml:space="preserve"> SEQ "Figure" \*Arabic </w:instrText>
+      </w:r>
+      <w:r>
+        <w:fldChar w:fldCharType="separate"/>
+      </w:r>
+      <w:r>
+        <w:t>37</w:t>
+      </w:r>
+      <w:r>
+        <w:fldChar w:fldCharType="end"/>
+      </w:r>
       <w:r>
         <w:t xml:space="preserve"> Overriding fitGridToScreen</w:t>
       </w:r>
@@ -23320,15 +23657,15 @@
       <w:pPr>
         <w:pStyle w:val="Heading3"/>
       </w:pPr>
-      <w:bookmarkStart w:id="161" w:name="_Toc254517340"/>
-      <w:bookmarkStart w:id="162" w:name="_Toc255150306"/>
-      <w:bookmarkStart w:id="163" w:name="_Toc524036118"/>
+      <w:bookmarkStart w:id="162" w:name="_Toc254517340"/>
+      <w:bookmarkStart w:id="163" w:name="_Toc255150306"/>
+      <w:bookmarkStart w:id="164" w:name="_Toc524036118"/>
       <w:r>
         <w:t>User Interface: Multiple Date Synonyms With Same Date</w:t>
       </w:r>
-      <w:bookmarkEnd w:id="161"/>
       <w:bookmarkEnd w:id="162"/>
       <w:bookmarkEnd w:id="163"/>
+      <w:bookmarkEnd w:id="164"/>
     </w:p>
     <w:p>
       <w:pPr>
@@ -23356,16 +23693,16 @@
           <w:lang w:eastAsia="ar-SA"/>
         </w:rPr>
       </w:pPr>
-      <w:bookmarkStart w:id="164" w:name="_Toc255150307"/>
-      <w:bookmarkStart w:id="165" w:name="_Toc524036119"/>
+      <w:bookmarkStart w:id="165" w:name="_Toc255150307"/>
+      <w:bookmarkStart w:id="166" w:name="_Toc524036119"/>
       <w:r>
         <w:rPr>
           <w:lang w:eastAsia="ar-SA"/>
         </w:rPr>
         <w:t>User Interface: Miscellaneous Options</w:t>
       </w:r>
-      <w:bookmarkEnd w:id="164"/>
       <w:bookmarkEnd w:id="165"/>
+      <w:bookmarkEnd w:id="166"/>
     </w:p>
     <w:p>
       <w:r>
@@ -23475,7 +23812,6 @@
         <w:pStyle w:val="Figure"/>
       </w:pPr>
       <w:r>
-        <w:lastRenderedPageBreak/>
         <w:pict>
           <v:shape id="_x0000_i1052" type="#_x0000_t75" style="width:333pt;height:233.25pt" filled="t">
             <v:fill color2="black"/>
@@ -23500,11 +23836,21 @@
       <w:r>
         <w:noBreakHyphen/>
       </w:r>
-      <w:fldSimple w:instr=" SEQ &quot;Figure&quot; \*Arabic ">
-        <w:r>
-          <w:t>38</w:t>
-        </w:r>
-      </w:fldSimple>
+      <w:r>
+        <w:fldChar w:fldCharType="begin"/>
+      </w:r>
+      <w:r>
+        <w:instrText xml:space="preserve"> SEQ "Figure" \*Arabic </w:instrText>
+      </w:r>
+      <w:r>
+        <w:fldChar w:fldCharType="separate"/>
+      </w:r>
+      <w:r>
+        <w:t>38</w:t>
+      </w:r>
+      <w:r>
+        <w:fldChar w:fldCharType="end"/>
+      </w:r>
       <w:r>
         <w:t xml:space="preserve"> Date Synonym Default and Client Window Title Options</w:t>
       </w:r>
@@ -23546,11 +23892,21 @@
       <w:r>
         <w:noBreakHyphen/>
       </w:r>
-      <w:fldSimple w:instr=" SEQ &quot;Figure&quot; \*Arabic ">
-        <w:r>
-          <w:t>39</w:t>
-        </w:r>
-      </w:fldSimple>
+      <w:r>
+        <w:fldChar w:fldCharType="begin"/>
+      </w:r>
+      <w:r>
+        <w:instrText xml:space="preserve"> SEQ "Figure" \*Arabic </w:instrText>
+      </w:r>
+      <w:r>
+        <w:fldChar w:fldCharType="separate"/>
+      </w:r>
+      <w:r>
+        <w:t>39</w:t>
+      </w:r>
+      <w:r>
+        <w:fldChar w:fldCharType="end"/>
+      </w:r>
       <w:r>
         <w:t xml:space="preserve"> Deploy Expiration Date Option</w:t>
       </w:r>
@@ -23560,13 +23916,13 @@
       <w:pPr>
         <w:pStyle w:val="Heading3"/>
       </w:pPr>
-      <w:bookmarkStart w:id="166" w:name="_Toc255150308"/>
-      <w:bookmarkStart w:id="167" w:name="_Toc524036120"/>
+      <w:bookmarkStart w:id="167" w:name="_Toc255150308"/>
+      <w:bookmarkStart w:id="168" w:name="_Toc524036120"/>
       <w:r>
         <w:t>User Interface: Policy Management</w:t>
       </w:r>
-      <w:bookmarkEnd w:id="166"/>
       <w:bookmarkEnd w:id="167"/>
+      <w:bookmarkEnd w:id="168"/>
     </w:p>
     <w:p>
       <w:pPr>
@@ -23578,14 +23934,14 @@
           <w:lang w:eastAsia="ar-SA"/>
         </w:rPr>
       </w:pPr>
-      <w:bookmarkStart w:id="168" w:name="_Toc255150309"/>
+      <w:bookmarkStart w:id="169" w:name="_Toc255150309"/>
       <w:r>
         <w:rPr>
           <w:lang w:eastAsia="ar-SA"/>
         </w:rPr>
         <w:t>Enforcing Sequential Activation Dates</w:t>
       </w:r>
-      <w:bookmarkEnd w:id="168"/>
+      <w:bookmarkEnd w:id="169"/>
     </w:p>
     <w:p>
       <w:r>
@@ -23610,9 +23966,6 @@
       </w:r>
       <w:r>
         <w:br/>
-      </w:r>
-      <w:r>
-        <w:lastRenderedPageBreak/>
         <w:t>   </w:t>
       </w:r>
       <w:r>
@@ -23664,8 +24017,8 @@
           <w:tab w:val="left" w:pos="0"/>
         </w:tabs>
       </w:pPr>
-      <w:bookmarkStart w:id="169" w:name="_Toc255150310"/>
-      <w:bookmarkStart w:id="170" w:name="_Toc524036121"/>
+      <w:bookmarkStart w:id="170" w:name="_Toc255150310"/>
+      <w:bookmarkStart w:id="171" w:name="_Toc524036121"/>
       <w:r>
         <w:rPr>
           <w:lang w:eastAsia="ar-SA"/>
@@ -23675,8 +24028,8 @@
       <w:r>
         <w:t xml:space="preserve"> in the Title Window</w:t>
       </w:r>
-      <w:bookmarkEnd w:id="169"/>
       <w:bookmarkEnd w:id="170"/>
+      <w:bookmarkEnd w:id="171"/>
     </w:p>
     <w:p>
       <w:r>
@@ -23730,8 +24083,8 @@
       <w:pPr>
         <w:pStyle w:val="Heading3"/>
       </w:pPr>
-      <w:bookmarkStart w:id="171" w:name="_Toc255150311"/>
-      <w:bookmarkStart w:id="172" w:name="_Toc524036122"/>
+      <w:bookmarkStart w:id="172" w:name="_Toc255150311"/>
+      <w:bookmarkStart w:id="173" w:name="_Toc524036122"/>
       <w:r>
         <w:t>User Inteface: Enable/disable User Account</w:t>
       </w:r>
@@ -23741,8 +24094,8 @@
       <w:r>
         <w:t>Functionality</w:t>
       </w:r>
-      <w:bookmarkEnd w:id="171"/>
       <w:bookmarkEnd w:id="172"/>
+      <w:bookmarkEnd w:id="173"/>
     </w:p>
     <w:p>
       <w:r>
@@ -23784,15 +24137,15 @@
       <w:pPr>
         <w:pStyle w:val="Heading3"/>
       </w:pPr>
-      <w:bookmarkStart w:id="173" w:name="_Toc254517331"/>
-      <w:bookmarkStart w:id="174" w:name="_Toc255150312"/>
-      <w:bookmarkStart w:id="175" w:name="_Toc524036123"/>
+      <w:bookmarkStart w:id="174" w:name="_Toc254517331"/>
+      <w:bookmarkStart w:id="175" w:name="_Toc255150312"/>
+      <w:bookmarkStart w:id="176" w:name="_Toc524036123"/>
       <w:r>
         <w:t>User Inteface: Access Disclaimer on Login Screen</w:t>
       </w:r>
-      <w:bookmarkEnd w:id="173"/>
       <w:bookmarkEnd w:id="174"/>
       <w:bookmarkEnd w:id="175"/>
+      <w:bookmarkEnd w:id="176"/>
     </w:p>
     <w:p>
       <w:pPr>
@@ -23932,9 +24285,9 @@
           <w:position w:val="-2"/>
         </w:rPr>
       </w:pPr>
-      <w:bookmarkStart w:id="176" w:name="_Toc254517333"/>
-      <w:bookmarkStart w:id="177" w:name="_Toc255150313"/>
-      <w:bookmarkStart w:id="178" w:name="_Toc524036124"/>
+      <w:bookmarkStart w:id="177" w:name="_Toc254517333"/>
+      <w:bookmarkStart w:id="178" w:name="_Toc255150313"/>
+      <w:bookmarkStart w:id="179" w:name="_Toc524036124"/>
       <w:r>
         <w:t xml:space="preserve">Failed </w:t>
       </w:r>
@@ -23944,9 +24297,9 @@
       <w:r>
         <w:t xml:space="preserve"> Attempts Tracking</w:t>
       </w:r>
-      <w:bookmarkEnd w:id="176"/>
       <w:bookmarkEnd w:id="177"/>
       <w:bookmarkEnd w:id="178"/>
+      <w:bookmarkEnd w:id="179"/>
     </w:p>
     <w:p>
       <w:r>
@@ -24177,22 +24530,21 @@
           <w:tab w:val="num" w:pos="720"/>
         </w:tabs>
       </w:pPr>
-      <w:bookmarkStart w:id="179" w:name="_Ref140645330"/>
-      <w:bookmarkStart w:id="180" w:name="_Ref140645336"/>
-      <w:bookmarkStart w:id="181" w:name="_Ref140645345"/>
-      <w:bookmarkStart w:id="182" w:name="_Toc255150314"/>
-      <w:bookmarkStart w:id="183" w:name="_Toc524036125"/>
-      <w:bookmarkEnd w:id="131"/>
+      <w:bookmarkStart w:id="180" w:name="_Ref140645330"/>
+      <w:bookmarkStart w:id="181" w:name="_Ref140645336"/>
+      <w:bookmarkStart w:id="182" w:name="_Ref140645345"/>
+      <w:bookmarkStart w:id="183" w:name="_Toc255150314"/>
+      <w:bookmarkStart w:id="184" w:name="_Toc524036125"/>
       <w:bookmarkEnd w:id="132"/>
-      <w:r>
-        <w:lastRenderedPageBreak/>
+      <w:bookmarkEnd w:id="133"/>
+      <w:r>
         <w:t>Rule Generation Options</w:t>
       </w:r>
-      <w:bookmarkEnd w:id="179"/>
       <w:bookmarkEnd w:id="180"/>
       <w:bookmarkEnd w:id="181"/>
       <w:bookmarkEnd w:id="182"/>
       <w:bookmarkEnd w:id="183"/>
+      <w:bookmarkEnd w:id="184"/>
     </w:p>
     <w:p>
       <w:pPr>
@@ -24211,9 +24563,9 @@
       <w:pPr>
         <w:pStyle w:val="Heading3"/>
       </w:pPr>
-      <w:bookmarkStart w:id="184" w:name="_Toc254517337"/>
-      <w:bookmarkStart w:id="185" w:name="_Toc255150315"/>
-      <w:bookmarkStart w:id="186" w:name="_Toc524036126"/>
+      <w:bookmarkStart w:id="185" w:name="_Toc254517337"/>
+      <w:bookmarkStart w:id="186" w:name="_Toc255150315"/>
+      <w:bookmarkStart w:id="187" w:name="_Toc524036126"/>
       <w:r>
         <w:t xml:space="preserve">Customize </w:t>
       </w:r>
@@ -24223,9 +24575,9 @@
       <w:r>
         <w:t xml:space="preserve"> of Threads Used for Rule Generation</w:t>
       </w:r>
-      <w:bookmarkEnd w:id="184"/>
       <w:bookmarkEnd w:id="185"/>
       <w:bookmarkEnd w:id="186"/>
+      <w:bookmarkEnd w:id="187"/>
     </w:p>
     <w:p>
       <w:pPr>
@@ -24260,22 +24612,22 @@
       <w:pPr>
         <w:pStyle w:val="Heading3"/>
       </w:pPr>
-      <w:bookmarkStart w:id="187" w:name="_TOC7756"/>
-      <w:bookmarkStart w:id="188" w:name="_Toc254517338"/>
-      <w:bookmarkStart w:id="189" w:name="_Ref254517966"/>
-      <w:bookmarkStart w:id="190" w:name="_Toc255150316"/>
-      <w:bookmarkStart w:id="191" w:name="_Toc524036127"/>
-      <w:bookmarkEnd w:id="187"/>
+      <w:bookmarkStart w:id="188" w:name="_TOC7756"/>
+      <w:bookmarkStart w:id="189" w:name="_Toc254517338"/>
+      <w:bookmarkStart w:id="190" w:name="_Ref254517966"/>
+      <w:bookmarkStart w:id="191" w:name="_Toc255150316"/>
+      <w:bookmarkStart w:id="192" w:name="_Toc524036127"/>
+      <w:bookmarkEnd w:id="188"/>
       <w:r>
         <w:t>Generate</w:t>
       </w:r>
       <w:r>
         <w:t xml:space="preserve"> One Rule File Per Usage Type</w:t>
       </w:r>
-      <w:bookmarkEnd w:id="188"/>
       <w:bookmarkEnd w:id="189"/>
       <w:bookmarkEnd w:id="190"/>
       <w:bookmarkEnd w:id="191"/>
+      <w:bookmarkEnd w:id="192"/>
     </w:p>
     <w:p>
       <w:pPr>
@@ -24319,17 +24671,17 @@
       <w:pPr>
         <w:pStyle w:val="Heading3"/>
       </w:pPr>
-      <w:bookmarkStart w:id="192" w:name="_Toc254517341"/>
-      <w:bookmarkStart w:id="193" w:name="_Ref254518031"/>
-      <w:bookmarkStart w:id="194" w:name="_Toc255150317"/>
-      <w:bookmarkStart w:id="195" w:name="_Toc524036128"/>
+      <w:bookmarkStart w:id="193" w:name="_Toc254517341"/>
+      <w:bookmarkStart w:id="194" w:name="_Ref254518031"/>
+      <w:bookmarkStart w:id="195" w:name="_Toc255150317"/>
+      <w:bookmarkStart w:id="196" w:name="_Toc524036128"/>
       <w:r>
         <w:t>Template Precision Field Use</w:t>
       </w:r>
-      <w:bookmarkEnd w:id="192"/>
       <w:bookmarkEnd w:id="193"/>
       <w:bookmarkEnd w:id="194"/>
       <w:bookmarkEnd w:id="195"/>
+      <w:bookmarkEnd w:id="196"/>
     </w:p>
     <w:p>
       <w:pPr>
@@ -24393,16 +24745,16 @@
           <w:lang w:eastAsia="ar-SA"/>
         </w:rPr>
       </w:pPr>
-      <w:bookmarkStart w:id="196" w:name="_Toc255150318"/>
-      <w:bookmarkStart w:id="197" w:name="_Toc524036129"/>
+      <w:bookmarkStart w:id="197" w:name="_Toc255150318"/>
+      <w:bookmarkStart w:id="198" w:name="_Toc524036129"/>
       <w:r>
         <w:rPr>
           <w:lang w:eastAsia="ar-SA"/>
         </w:rPr>
         <w:t>LHS Options</w:t>
       </w:r>
-      <w:bookmarkEnd w:id="196"/>
       <w:bookmarkEnd w:id="197"/>
+      <w:bookmarkEnd w:id="198"/>
     </w:p>
     <w:p>
       <w:pPr>
@@ -24456,14 +24808,14 @@
           <w:lang w:eastAsia="ar-SA"/>
         </w:rPr>
       </w:pPr>
-      <w:bookmarkStart w:id="198" w:name="_Toc255150319"/>
+      <w:bookmarkStart w:id="199" w:name="_Toc255150319"/>
       <w:r>
         <w:rPr>
           <w:lang w:eastAsia="ar-SA"/>
         </w:rPr>
         <w:t>LHS Request Pattern</w:t>
       </w:r>
-      <w:bookmarkEnd w:id="198"/>
+      <w:bookmarkEnd w:id="199"/>
       <w:r>
         <w:fldChar w:fldCharType="begin"/>
       </w:r>
@@ -24513,11 +24865,21 @@
       <w:r>
         <w:noBreakHyphen/>
       </w:r>
-      <w:fldSimple w:instr=" SEQ &quot;Figure&quot; \*Arabic ">
-        <w:r>
-          <w:t>40</w:t>
-        </w:r>
-      </w:fldSimple>
+      <w:r>
+        <w:fldChar w:fldCharType="begin"/>
+      </w:r>
+      <w:r>
+        <w:instrText xml:space="preserve"> SEQ "Figure" \*Arabic </w:instrText>
+      </w:r>
+      <w:r>
+        <w:fldChar w:fldCharType="separate"/>
+      </w:r>
+      <w:r>
+        <w:t>40</w:t>
+      </w:r>
+      <w:r>
+        <w:fldChar w:fldCharType="end"/>
+      </w:r>
       <w:r>
         <w:t>: Configuration XML for Request Pattern</w:t>
       </w:r>
@@ -24574,7 +24936,6 @@
           <w:sz w:val="16"/>
           <w:szCs w:val="16"/>
         </w:rPr>
-        <w:lastRenderedPageBreak/>
         <w:t>class</w:t>
       </w:r>
       <w:r>
@@ -24810,11 +25171,21 @@
       <w:r>
         <w:noBreakHyphen/>
       </w:r>
-      <w:fldSimple w:instr=" SEQ &quot;Figure&quot; \*Arabic ">
-        <w:r>
-          <w:t>41</w:t>
-        </w:r>
-      </w:fldSimple>
+      <w:r>
+        <w:fldChar w:fldCharType="begin"/>
+      </w:r>
+      <w:r>
+        <w:instrText xml:space="preserve"> SEQ "Figure" \*Arabic </w:instrText>
+      </w:r>
+      <w:r>
+        <w:fldChar w:fldCharType="separate"/>
+      </w:r>
+      <w:r>
+        <w:t>41</w:t>
+      </w:r>
+      <w:r>
+        <w:fldChar w:fldCharType="end"/>
+      </w:r>
       <w:r>
         <w:t xml:space="preserve">: </w:t>
       </w:r>
@@ -25008,11 +25379,21 @@
       <w:r>
         <w:noBreakHyphen/>
       </w:r>
-      <w:fldSimple w:instr=" SEQ &quot;Figure&quot; \*Arabic ">
-        <w:r>
-          <w:t>42</w:t>
-        </w:r>
-      </w:fldSimple>
+      <w:r>
+        <w:fldChar w:fldCharType="begin"/>
+      </w:r>
+      <w:r>
+        <w:instrText xml:space="preserve"> SEQ "Figure" \*Arabic </w:instrText>
+      </w:r>
+      <w:r>
+        <w:fldChar w:fldCharType="separate"/>
+      </w:r>
+      <w:r>
+        <w:t>42</w:t>
+      </w:r>
+      <w:r>
+        <w:fldChar w:fldCharType="end"/>
+      </w:r>
       <w:r>
         <w:t>: Request Pattern Generated when UsageTypeAsFocus</w:t>
       </w:r>
@@ -25183,15 +25564,15 @@
           <w:tab w:val="left" w:pos="0"/>
         </w:tabs>
       </w:pPr>
-      <w:bookmarkStart w:id="199" w:name="_Toc255150320"/>
-      <w:bookmarkStart w:id="200" w:name="_Ref99168839"/>
+      <w:bookmarkStart w:id="200" w:name="_Toc255150320"/>
+      <w:bookmarkStart w:id="201" w:name="_Ref99168839"/>
       <w:r>
         <w:rPr>
           <w:lang w:eastAsia="ar-SA"/>
         </w:rPr>
         <w:t>LHS Control Pattern</w:t>
       </w:r>
-      <w:bookmarkEnd w:id="199"/>
+      <w:bookmarkEnd w:id="200"/>
       <w:r>
         <w:fldChar w:fldCharType="begin"/>
       </w:r>
@@ -25204,7 +25585,7 @@
         </w:rPr>
         <w:fldChar w:fldCharType="end"/>
       </w:r>
-      <w:bookmarkEnd w:id="200"/>
+      <w:bookmarkEnd w:id="201"/>
     </w:p>
     <w:p>
       <w:pPr>
@@ -25364,11 +25745,21 @@
       <w:r>
         <w:noBreakHyphen/>
       </w:r>
-      <w:fldSimple w:instr=" SEQ &quot;Figure&quot; \*Arabic ">
-        <w:r>
-          <w:t>43</w:t>
-        </w:r>
-      </w:fldSimple>
+      <w:r>
+        <w:fldChar w:fldCharType="begin"/>
+      </w:r>
+      <w:r>
+        <w:instrText xml:space="preserve"> SEQ "Figure" \*Arabic </w:instrText>
+      </w:r>
+      <w:r>
+        <w:fldChar w:fldCharType="separate"/>
+      </w:r>
+      <w:r>
+        <w:t>43</w:t>
+      </w:r>
+      <w:r>
+        <w:fldChar w:fldCharType="end"/>
+      </w:r>
       <w:r>
         <w:t>: Generated Control Pattern Found in Each Deployed Rule</w:t>
       </w:r>
@@ -25610,9 +26001,8 @@
       <w:pPr>
         <w:pStyle w:val="Caption"/>
       </w:pPr>
-      <w:bookmarkStart w:id="201" w:name="_Ref150913197"/>
-      <w:r>
-        <w:lastRenderedPageBreak/>
+      <w:bookmarkStart w:id="202" w:name="_Ref150913197"/>
+      <w:r>
         <w:t xml:space="preserve">Figure </w:t>
       </w:r>
       <w:r>
@@ -25624,15 +26014,25 @@
       <w:r>
         <w:noBreakHyphen/>
       </w:r>
-      <w:fldSimple w:instr=" SEQ &quot;Figure&quot; \*Arabic ">
-        <w:r>
-          <w:t>44</w:t>
-        </w:r>
-      </w:fldSimple>
+      <w:r>
+        <w:fldChar w:fldCharType="begin"/>
+      </w:r>
+      <w:r>
+        <w:instrText xml:space="preserve"> SEQ "Figure" \*Arabic </w:instrText>
+      </w:r>
+      <w:r>
+        <w:fldChar w:fldCharType="separate"/>
+      </w:r>
+      <w:r>
+        <w:t>44</w:t>
+      </w:r>
+      <w:r>
+        <w:fldChar w:fldCharType="end"/>
+      </w:r>
       <w:r>
         <w:t>: Sample Generated Control Pattern</w:t>
       </w:r>
-      <w:bookmarkEnd w:id="201"/>
+      <w:bookmarkEnd w:id="202"/>
     </w:p>
     <w:p>
       <w:r>
@@ -25732,11 +26132,24 @@
       <w:r>
         <w:noBreakHyphen/>
       </w:r>
-      <w:fldSimple w:instr=" SEQ &quot;Figure&quot; \*Arabic ">
-        <w:r>
-          <w:t>45</w:t>
-        </w:r>
-      </w:fldSimple>
+      <w:r>
+        <w:fldChar w:fldCharType="begin"/>
+      </w:r>
+      <w:r>
+        <w:instrText xml:space="preserve"> SEQ "Figure" </w:instrText>
+      </w:r>
+      <w:r>
+        <w:instrText xml:space="preserve">\*Arabic </w:instrText>
+      </w:r>
+      <w:r>
+        <w:fldChar w:fldCharType="separate"/>
+      </w:r>
+      <w:r>
+        <w:t>45</w:t>
+      </w:r>
+      <w:r>
+        <w:fldChar w:fldCharType="end"/>
+      </w:r>
       <w:r>
         <w:t>: Sample Configuration XML for Control Pattern</w:t>
       </w:r>
@@ -25852,11 +26265,21 @@
       <w:r>
         <w:noBreakHyphen/>
       </w:r>
-      <w:fldSimple w:instr=" SEQ &quot;Figure&quot; \*Arabic ">
-        <w:r>
-          <w:t>46</w:t>
-        </w:r>
-      </w:fldSimple>
+      <w:r>
+        <w:fldChar w:fldCharType="begin"/>
+      </w:r>
+      <w:r>
+        <w:instrText xml:space="preserve"> SEQ "Figure" \*Arabic </w:instrText>
+      </w:r>
+      <w:r>
+        <w:fldChar w:fldCharType="separate"/>
+      </w:r>
+      <w:r>
+        <w:t>46</w:t>
+      </w:r>
+      <w:r>
+        <w:fldChar w:fldCharType="end"/>
+      </w:r>
       <w:r>
         <w:t>: Sample Domain XML for Control Object</w:t>
       </w:r>
@@ -26277,15 +26700,14 @@
           <w:lang w:eastAsia="ar-SA"/>
         </w:rPr>
       </w:pPr>
-      <w:bookmarkStart w:id="202" w:name="_Toc255150321"/>
+      <w:bookmarkStart w:id="203" w:name="_Toc255150321"/>
       <w:r>
         <w:rPr>
           <w:lang w:eastAsia="ar-SA"/>
         </w:rPr>
-        <w:lastRenderedPageBreak/>
         <w:t>LHS Static Pattern</w:t>
       </w:r>
-      <w:bookmarkEnd w:id="202"/>
+      <w:bookmarkEnd w:id="203"/>
     </w:p>
     <w:p>
       <w:r>
@@ -26324,14 +26746,14 @@
           <w:lang w:eastAsia="ar-SA"/>
         </w:rPr>
       </w:pPr>
-      <w:bookmarkStart w:id="203" w:name="_Toc255150322"/>
+      <w:bookmarkStart w:id="204" w:name="_Toc255150322"/>
       <w:r>
         <w:rPr>
           <w:lang w:eastAsia="ar-SA"/>
         </w:rPr>
         <w:t>LHS Empty Pattern Variable Option</w:t>
       </w:r>
-      <w:bookmarkEnd w:id="203"/>
+      <w:bookmarkEnd w:id="204"/>
     </w:p>
     <w:p>
       <w:r>
@@ -26362,14 +26784,14 @@
           <w:lang w:eastAsia="ar-SA"/>
         </w:rPr>
       </w:pPr>
-      <w:bookmarkStart w:id="204" w:name="_Toc255150323"/>
+      <w:bookmarkStart w:id="205" w:name="_Toc255150323"/>
       <w:r>
         <w:rPr>
           <w:lang w:eastAsia="ar-SA"/>
         </w:rPr>
         <w:t>LHS - Setting Deploy Value For IS-Empty Operator</w:t>
       </w:r>
-      <w:bookmarkEnd w:id="204"/>
+      <w:bookmarkEnd w:id="205"/>
     </w:p>
     <w:p>
       <w:r>
@@ -26401,16 +26823,16 @@
           <w:lang w:eastAsia="ar-SA"/>
         </w:rPr>
       </w:pPr>
-      <w:bookmarkStart w:id="205" w:name="_Toc255150324"/>
-      <w:bookmarkStart w:id="206" w:name="_Toc524036130"/>
+      <w:bookmarkStart w:id="206" w:name="_Toc255150324"/>
+      <w:bookmarkStart w:id="207" w:name="_Toc524036130"/>
       <w:r>
         <w:rPr>
           <w:lang w:eastAsia="ar-SA"/>
         </w:rPr>
         <w:t>RHS Options</w:t>
       </w:r>
-      <w:bookmarkEnd w:id="205"/>
       <w:bookmarkEnd w:id="206"/>
+      <w:bookmarkEnd w:id="207"/>
     </w:p>
     <w:p>
       <w:r>
@@ -26427,14 +26849,14 @@
           <w:lang w:eastAsia="ar-SA"/>
         </w:rPr>
       </w:pPr>
-      <w:bookmarkStart w:id="207" w:name="_Toc255150325"/>
+      <w:bookmarkStart w:id="208" w:name="_Toc255150325"/>
       <w:r>
         <w:rPr>
           <w:lang w:eastAsia="ar-SA"/>
         </w:rPr>
         <w:t>RHS Multi-Enum As Sequence Option</w:t>
       </w:r>
-      <w:bookmarkEnd w:id="207"/>
+      <w:bookmarkEnd w:id="208"/>
     </w:p>
     <w:p>
       <w:r>
@@ -26482,16 +26904,16 @@
           <w:lang w:eastAsia="ar-SA"/>
         </w:rPr>
       </w:pPr>
-      <w:bookmarkStart w:id="208" w:name="_Toc255150326"/>
-      <w:bookmarkStart w:id="209" w:name="_Toc524036131"/>
+      <w:bookmarkStart w:id="209" w:name="_Toc255150326"/>
+      <w:bookmarkStart w:id="210" w:name="_Toc524036131"/>
       <w:r>
         <w:rPr>
           <w:lang w:eastAsia="ar-SA"/>
         </w:rPr>
         <w:t>Message Generation Options</w:t>
       </w:r>
-      <w:bookmarkEnd w:id="208"/>
       <w:bookmarkEnd w:id="209"/>
+      <w:bookmarkEnd w:id="210"/>
     </w:p>
     <w:p>
       <w:r>
@@ -26566,7 +26988,6 @@
         <w:pStyle w:val="Code"/>
       </w:pPr>
       <w:r>
-        <w:lastRenderedPageBreak/>
         <w:tab/>
       </w:r>
       <w:r>
@@ -26774,20 +27195,20 @@
           <w:lang w:eastAsia="ar-SA"/>
         </w:rPr>
       </w:pPr>
-      <w:bookmarkStart w:id="210" w:name="_Ref143972609"/>
-      <w:bookmarkStart w:id="211" w:name="_Ref143972613"/>
-      <w:bookmarkStart w:id="212" w:name="_Toc255150327"/>
-      <w:bookmarkStart w:id="213" w:name="_Toc524036132"/>
+      <w:bookmarkStart w:id="211" w:name="_Ref143972609"/>
+      <w:bookmarkStart w:id="212" w:name="_Ref143972613"/>
+      <w:bookmarkStart w:id="213" w:name="_Toc255150327"/>
+      <w:bookmarkStart w:id="214" w:name="_Toc524036132"/>
       <w:r>
         <w:rPr>
           <w:lang w:eastAsia="ar-SA"/>
         </w:rPr>
         <w:t>Parameter Object Generation Options</w:t>
       </w:r>
-      <w:bookmarkEnd w:id="210"/>
       <w:bookmarkEnd w:id="211"/>
       <w:bookmarkEnd w:id="212"/>
       <w:bookmarkEnd w:id="213"/>
+      <w:bookmarkEnd w:id="214"/>
     </w:p>
     <w:p>
       <w:r>
@@ -27022,13 +27443,13 @@
           <w:rFonts w:eastAsia="Batang"/>
         </w:rPr>
       </w:pPr>
-      <w:bookmarkStart w:id="214" w:name="_Toc255150328"/>
-      <w:bookmarkStart w:id="215" w:name="_Toc524036133"/>
+      <w:bookmarkStart w:id="215" w:name="_Toc255150328"/>
+      <w:bookmarkStart w:id="216" w:name="_Toc524036133"/>
       <w:r>
         <w:t>Server Customization</w:t>
       </w:r>
-      <w:bookmarkEnd w:id="214"/>
       <w:bookmarkEnd w:id="215"/>
+      <w:bookmarkEnd w:id="216"/>
       <w:r>
         <w:fldChar w:fldCharType="begin"/>
       </w:r>
@@ -27164,16 +27585,16 @@
           <w:lang w:eastAsia="ar-SA"/>
         </w:rPr>
       </w:pPr>
-      <w:bookmarkStart w:id="216" w:name="_Toc255150329"/>
-      <w:bookmarkStart w:id="217" w:name="_Toc524036134"/>
+      <w:bookmarkStart w:id="217" w:name="_Toc255150329"/>
+      <w:bookmarkStart w:id="218" w:name="_Toc524036134"/>
       <w:r>
         <w:rPr>
           <w:lang w:eastAsia="ar-SA"/>
         </w:rPr>
         <w:t>Knowledge Base</w:t>
       </w:r>
-      <w:bookmarkEnd w:id="216"/>
       <w:bookmarkEnd w:id="217"/>
+      <w:bookmarkEnd w:id="218"/>
     </w:p>
     <w:p>
       <w:pPr>
@@ -27219,7 +27640,6 @@
           <w:sz w:val="16"/>
           <w:szCs w:val="16"/>
         </w:rPr>
-        <w:lastRenderedPageBreak/>
         <w:t>DomainFile</w:t>
       </w:r>
       <w:r>
@@ -27376,16 +27796,16 @@
           <w:lang w:eastAsia="ar-SA"/>
         </w:rPr>
       </w:pPr>
-      <w:bookmarkStart w:id="218" w:name="_Toc255150330"/>
-      <w:bookmarkStart w:id="219" w:name="_Toc524036135"/>
+      <w:bookmarkStart w:id="219" w:name="_Toc255150330"/>
+      <w:bookmarkStart w:id="220" w:name="_Toc524036135"/>
       <w:r>
         <w:rPr>
           <w:lang w:eastAsia="ar-SA"/>
         </w:rPr>
         <w:t>Audit Trail</w:t>
       </w:r>
-      <w:bookmarkEnd w:id="218"/>
       <w:bookmarkEnd w:id="219"/>
+      <w:bookmarkEnd w:id="220"/>
       <w:r>
         <w:fldChar w:fldCharType="begin"/>
       </w:r>
@@ -27481,16 +27901,16 @@
           <w:tab w:val="left" w:pos="0"/>
         </w:tabs>
       </w:pPr>
-      <w:bookmarkStart w:id="220" w:name="_Toc255150331"/>
-      <w:bookmarkStart w:id="221" w:name="_Toc524036136"/>
+      <w:bookmarkStart w:id="221" w:name="_Toc255150331"/>
+      <w:bookmarkStart w:id="222" w:name="_Toc524036136"/>
       <w:r>
         <w:rPr>
           <w:lang w:eastAsia="ar-SA"/>
         </w:rPr>
         <w:t>Database Connection</w:t>
       </w:r>
-      <w:bookmarkEnd w:id="220"/>
       <w:bookmarkEnd w:id="221"/>
+      <w:bookmarkEnd w:id="222"/>
       <w:r>
         <w:fldChar w:fldCharType="begin"/>
       </w:r>
@@ -27519,22 +27939,22 @@
           <w:lang w:eastAsia="ar-SA"/>
         </w:rPr>
       </w:pPr>
-      <w:bookmarkStart w:id="222" w:name="_Ref178469912"/>
-      <w:bookmarkStart w:id="223" w:name="_Ref178469916"/>
-      <w:bookmarkStart w:id="224" w:name="_Ref178469920"/>
-      <w:bookmarkStart w:id="225" w:name="_Toc255150332"/>
-      <w:bookmarkStart w:id="226" w:name="_Toc524036137"/>
+      <w:bookmarkStart w:id="223" w:name="_Ref178469912"/>
+      <w:bookmarkStart w:id="224" w:name="_Ref178469916"/>
+      <w:bookmarkStart w:id="225" w:name="_Ref178469920"/>
+      <w:bookmarkStart w:id="226" w:name="_Toc255150332"/>
+      <w:bookmarkStart w:id="227" w:name="_Toc524036137"/>
       <w:r>
         <w:rPr>
           <w:lang w:eastAsia="ar-SA"/>
         </w:rPr>
         <w:t>Deployment</w:t>
       </w:r>
-      <w:bookmarkEnd w:id="222"/>
       <w:bookmarkEnd w:id="223"/>
       <w:bookmarkEnd w:id="224"/>
       <w:bookmarkEnd w:id="225"/>
       <w:bookmarkEnd w:id="226"/>
+      <w:bookmarkEnd w:id="227"/>
     </w:p>
     <w:p>
       <w:pPr>
@@ -27932,12 +28352,11 @@
           <w:tab w:val="left" w:pos="0"/>
         </w:tabs>
       </w:pPr>
-      <w:bookmarkStart w:id="227" w:name="_Toc255150333"/>
-      <w:r>
-        <w:lastRenderedPageBreak/>
+      <w:bookmarkStart w:id="228" w:name="_Toc255150333"/>
+      <w:r>
         <w:t>Deployment Directories</w:t>
       </w:r>
-      <w:bookmarkEnd w:id="227"/>
+      <w:bookmarkEnd w:id="228"/>
       <w:r>
         <w:fldChar w:fldCharType="begin"/>
       </w:r>
@@ -28247,11 +28666,11 @@
           <w:lang w:eastAsia="ar-SA"/>
         </w:rPr>
       </w:pPr>
-      <w:bookmarkStart w:id="228" w:name="_Toc255150334"/>
+      <w:bookmarkStart w:id="229" w:name="_Toc255150334"/>
       <w:r>
         <w:t>Data Available to Post Deployment Script</w:t>
       </w:r>
-      <w:bookmarkEnd w:id="228"/>
+      <w:bookmarkEnd w:id="229"/>
       <w:r>
         <w:fldChar w:fldCharType="begin"/>
       </w:r>
@@ -28372,7 +28791,6 @@
                 <w:sz w:val="18"/>
                 <w:szCs w:val="18"/>
               </w:rPr>
-              <w:lastRenderedPageBreak/>
               <w:t>Data</w:t>
             </w:r>
           </w:p>
@@ -28732,18 +29150,18 @@
           <w:lang w:eastAsia="ar-SA"/>
         </w:rPr>
       </w:pPr>
-      <w:bookmarkStart w:id="229" w:name="_Toc255150335"/>
-      <w:bookmarkStart w:id="230" w:name="_Toc524036138"/>
-      <w:bookmarkStart w:id="231" w:name="_Ref144249696"/>
-      <w:bookmarkStart w:id="232" w:name="_Ref144249697"/>
+      <w:bookmarkStart w:id="230" w:name="_Toc255150335"/>
+      <w:bookmarkStart w:id="231" w:name="_Toc524036138"/>
+      <w:bookmarkStart w:id="232" w:name="_Ref144249696"/>
+      <w:bookmarkStart w:id="233" w:name="_Ref144249697"/>
       <w:r>
         <w:rPr>
           <w:lang w:eastAsia="ar-SA"/>
         </w:rPr>
         <w:t>Log Files</w:t>
       </w:r>
-      <w:bookmarkEnd w:id="229"/>
       <w:bookmarkEnd w:id="230"/>
+      <w:bookmarkEnd w:id="231"/>
       <w:r>
         <w:fldChar w:fldCharType="begin"/>
       </w:r>
@@ -28756,8 +29174,8 @@
         </w:rPr>
         <w:fldChar w:fldCharType="end"/>
       </w:r>
-      <w:bookmarkEnd w:id="231"/>
       <w:bookmarkEnd w:id="232"/>
+      <w:bookmarkEnd w:id="233"/>
     </w:p>
     <w:p>
       <w:r>
@@ -29626,18 +30044,17 @@
           <w:lang w:eastAsia="ar-SA"/>
         </w:rPr>
       </w:pPr>
-      <w:bookmarkStart w:id="233" w:name="_Toc255150336"/>
-      <w:bookmarkStart w:id="234" w:name="_Toc524036139"/>
+      <w:bookmarkStart w:id="234" w:name="_Toc255150336"/>
+      <w:bookmarkStart w:id="235" w:name="_Toc524036139"/>
       <w:r>
         <w:rPr>
           <w:rFonts w:eastAsia="Batang"/>
           <w:lang w:eastAsia="ar-SA"/>
         </w:rPr>
-        <w:lastRenderedPageBreak/>
         <w:t>Session Configuration</w:t>
       </w:r>
-      <w:bookmarkEnd w:id="233"/>
       <w:bookmarkEnd w:id="234"/>
+      <w:bookmarkEnd w:id="235"/>
       <w:r>
         <w:fldChar w:fldCharType="begin"/>
       </w:r>
@@ -29668,11 +30085,11 @@
       <w:pPr>
         <w:pStyle w:val="Heading4"/>
       </w:pPr>
-      <w:bookmarkStart w:id="235" w:name="_Toc255150337"/>
+      <w:bookmarkStart w:id="236" w:name="_Toc255150337"/>
       <w:r>
         <w:t>Maximum Concurrent Sessions</w:t>
       </w:r>
-      <w:bookmarkEnd w:id="235"/>
+      <w:bookmarkEnd w:id="236"/>
     </w:p>
     <w:p>
       <w:r>
@@ -29683,13 +30100,13 @@
       <w:pPr>
         <w:pStyle w:val="Heading4"/>
       </w:pPr>
-      <w:bookmarkStart w:id="236" w:name="_Ref255148878"/>
-      <w:bookmarkStart w:id="237" w:name="_Toc255150338"/>
+      <w:bookmarkStart w:id="237" w:name="_Ref255148878"/>
+      <w:bookmarkStart w:id="238" w:name="_Toc255150338"/>
       <w:r>
         <w:t>Session Time-out</w:t>
       </w:r>
-      <w:bookmarkEnd w:id="236"/>
       <w:bookmarkEnd w:id="237"/>
+      <w:bookmarkEnd w:id="238"/>
     </w:p>
     <w:p>
       <w:pPr>
@@ -29716,14 +30133,14 @@
       <w:pPr>
         <w:pStyle w:val="Heading3"/>
       </w:pPr>
-      <w:bookmarkStart w:id="238" w:name="_Toc255150339"/>
-      <w:bookmarkStart w:id="239" w:name="_Toc524036140"/>
-      <w:bookmarkStart w:id="240" w:name="_Ref255047454"/>
+      <w:bookmarkStart w:id="239" w:name="_Toc255150339"/>
+      <w:bookmarkStart w:id="240" w:name="_Toc524036140"/>
+      <w:bookmarkStart w:id="241" w:name="_Ref255047454"/>
       <w:r>
         <w:t>Single-Sign-On Support</w:t>
       </w:r>
-      <w:bookmarkEnd w:id="238"/>
       <w:bookmarkEnd w:id="239"/>
+      <w:bookmarkEnd w:id="240"/>
     </w:p>
     <w:p>
       <w:r>
@@ -29749,15 +30166,7 @@
         </w:r>
       </w:hyperlink>
       <w:r>
-        <w:t xml:space="preserve">). The specific HTTP header name and cookie name is specified in the PE configuration file. If no such cookie or HTTP header is found, the request will be redirected to the </w:t>
-      </w:r>
-      <w:bookmarkStart w:id="241" w:name="_GoBack"/>
-      <w:r>
-        <w:t>login</w:t>
-      </w:r>
-      <w:bookmarkEnd w:id="241"/>
-      <w:r>
-        <w:t xml:space="preserve"> page. </w:t>
+        <w:t xml:space="preserve">). The specific HTTP header name and cookie name is specified in the PE configuration file. If no such cookie or HTTP header is found, the request will be redirected to the login page. </w:t>
       </w:r>
     </w:p>
     <w:p>
@@ -30055,14 +30464,7 @@
               <w:rPr>
                 <w:rFonts w:ascii="Arial" w:hAnsi="Arial"/>
               </w:rPr>
-              <w:t xml:space="preserve">The name of the cookie or HTTP header that contains the authenticated user id. The value of this cookie or HTTP header must be set to a clear text. If a request to the PE launch page doesn’t have any value for this cookie or HTTP header, </w:t>
-            </w:r>
-            <w:r>
-              <w:rPr>
-                <w:rFonts w:ascii="Arial" w:hAnsi="Arial"/>
-              </w:rPr>
-              <w:lastRenderedPageBreak/>
-              <w:t>the request will be redirected to the login page.</w:t>
+              <w:t>The name of the cookie or HTTP header that contains the authenticated user id. The value of this cookie or HTTP header must be set to a clear text. If a request to the PE launch page doesn’t have any value for this cookie or HTTP header, the request will be redirected to the login page.</w:t>
             </w:r>
           </w:p>
         </w:tc>
@@ -30083,7 +30485,6 @@
               <w:rPr>
                 <w:rFonts w:ascii="Arial" w:hAnsi="Arial"/>
               </w:rPr>
-              <w:lastRenderedPageBreak/>
               <w:t>LoginUrl</w:t>
             </w:r>
           </w:p>
@@ -30266,7 +30667,7 @@
       <w:r>
         <w:t>Enumeration Source Configuration</w:t>
       </w:r>
-      <w:bookmarkEnd w:id="240"/>
+      <w:bookmarkEnd w:id="241"/>
       <w:bookmarkEnd w:id="242"/>
       <w:bookmarkEnd w:id="243"/>
     </w:p>
@@ -31599,11 +32000,21 @@
       <w:r>
         <w:noBreakHyphen/>
       </w:r>
-      <w:fldSimple w:instr=" SEQ &quot;Figure&quot; \*Arabic ">
-        <w:r>
-          <w:t>47</w:t>
-        </w:r>
-      </w:fldSimple>
+      <w:r>
+        <w:fldChar w:fldCharType="begin"/>
+      </w:r>
+      <w:r>
+        <w:instrText xml:space="preserve"> SEQ "Figure" \*Arabic </w:instrText>
+      </w:r>
+      <w:r>
+        <w:fldChar w:fldCharType="separate"/>
+      </w:r>
+      <w:r>
+        <w:t>47</w:t>
+      </w:r>
+      <w:r>
+        <w:fldChar w:fldCharType="end"/>
+      </w:r>
       <w:r>
         <w:t xml:space="preserve"> Enumeration Source Configuration Elements</w:t>
       </w:r>
@@ -33404,7 +33815,6 @@
           <w:sz w:val="18"/>
           <w:szCs w:val="18"/>
         </w:rPr>
-        <w:lastRenderedPageBreak/>
         <w:t xml:space="preserve">      &lt;DisplayLabel&gt;Georgia&lt;/DisplayLabel&gt;</w:t>
       </w:r>
     </w:p>
@@ -34225,14 +34635,7 @@
         <w:rPr>
           <w:noProof/>
         </w:rPr>
-        <w:t xml:space="preserve"> of actions required for a person to fulfill a business role.   For example, a business analyst role would have privileges for Entity Data, Edit Entity Data, Manage Guidelines, while a rule administrator role would have </w:t>
-      </w:r>
-      <w:r>
-        <w:rPr>
-          <w:noProof/>
-        </w:rPr>
-        <w:lastRenderedPageBreak/>
-        <w:t>Export Data and Deploy privileges.   Roles are very site specific, and are customizable in the PowerEditor.</w:t>
+        <w:t xml:space="preserve"> of actions required for a person to fulfill a business role.   For example, a business analyst role would have privileges for Entity Data, Edit Entity Data, Manage Guidelines, while a rule administrator role would have Export Data and Deploy privileges.   Roles are very site specific, and are customizable in the PowerEditor.</w:t>
       </w:r>
     </w:p>
     <w:p>
@@ -34273,11 +34676,21 @@
       <w:r>
         <w:noBreakHyphen/>
       </w:r>
-      <w:fldSimple w:instr=" SEQ &quot;Figure&quot; \*Arabic ">
-        <w:r>
-          <w:t>49</w:t>
-        </w:r>
-      </w:fldSimple>
+      <w:r>
+        <w:fldChar w:fldCharType="begin"/>
+      </w:r>
+      <w:r>
+        <w:instrText xml:space="preserve"> SEQ "Figure" \*Arabic </w:instrText>
+      </w:r>
+      <w:r>
+        <w:fldChar w:fldCharType="separate"/>
+      </w:r>
+      <w:r>
+        <w:t>49</w:t>
+      </w:r>
+      <w:r>
+        <w:fldChar w:fldCharType="end"/>
+      </w:r>
       <w:r>
         <w:t xml:space="preserve"> Definition of Authentication and Authorization</w:t>
       </w:r>
@@ -34467,11 +34880,21 @@
       <w:r>
         <w:noBreakHyphen/>
       </w:r>
-      <w:fldSimple w:instr=" SEQ &quot;Figure&quot; \*Arabic ">
-        <w:r>
-          <w:t>50</w:t>
-        </w:r>
-      </w:fldSimple>
+      <w:r>
+        <w:fldChar w:fldCharType="begin"/>
+      </w:r>
+      <w:r>
+        <w:instrText xml:space="preserve"> SEQ "Figure" \*Arabic </w:instrText>
+      </w:r>
+      <w:r>
+        <w:fldChar w:fldCharType="separate"/>
+      </w:r>
+      <w:r>
+        <w:t>50</w:t>
+      </w:r>
+      <w:r>
+        <w:fldChar w:fldCharType="end"/>
+      </w:r>
       <w:r>
         <w:t xml:space="preserve"> PE Authentication/Authorization</w:t>
       </w:r>
@@ -34485,7 +34908,6 @@
       </w:pPr>
       <w:bookmarkStart w:id="259" w:name="_Toc255150348"/>
       <w:r>
-        <w:lastRenderedPageBreak/>
         <w:t>LDAP Authentication</w:t>
       </w:r>
       <w:bookmarkEnd w:id="259"/>
@@ -34537,11 +34959,21 @@
       <w:r>
         <w:noBreakHyphen/>
       </w:r>
-      <w:fldSimple w:instr=" SEQ &quot;Figure&quot; \*Arabic ">
-        <w:r>
-          <w:t>51</w:t>
-        </w:r>
-      </w:fldSimple>
+      <w:r>
+        <w:fldChar w:fldCharType="begin"/>
+      </w:r>
+      <w:r>
+        <w:instrText xml:space="preserve"> SEQ "Figure" \*Arabic </w:instrText>
+      </w:r>
+      <w:r>
+        <w:fldChar w:fldCharType="separate"/>
+      </w:r>
+      <w:r>
+        <w:t>51</w:t>
+      </w:r>
+      <w:r>
+        <w:fldChar w:fldCharType="end"/>
+      </w:r>
       <w:r>
         <w:t xml:space="preserve"> LDAP Authentication/Authorization</w:t>
       </w:r>
@@ -34620,11 +35052,21 @@
       <w:r>
         <w:noBreakHyphen/>
       </w:r>
-      <w:fldSimple w:instr=" SEQ &quot;Figure&quot; \*Arabic ">
-        <w:r>
-          <w:t>52</w:t>
-        </w:r>
-      </w:fldSimple>
+      <w:r>
+        <w:fldChar w:fldCharType="begin"/>
+      </w:r>
+      <w:r>
+        <w:instrText xml:space="preserve"> SEQ "Figure" \*Arabic </w:instrText>
+      </w:r>
+      <w:r>
+        <w:fldChar w:fldCharType="separate"/>
+      </w:r>
+      <w:r>
+        <w:t>52</w:t>
+      </w:r>
+      <w:r>
+        <w:fldChar w:fldCharType="end"/>
+      </w:r>
       <w:r>
         <w:t xml:space="preserve"> Custom Authentication / PE Authorization</w:t>
       </w:r>
@@ -34734,7 +35176,6 @@
       <w:bookmarkStart w:id="264" w:name="_Ref144291704"/>
       <w:bookmarkStart w:id="265" w:name="_Toc255150352"/>
       <w:r>
-        <w:lastRenderedPageBreak/>
         <w:t>LDAP Authentication and Authorization</w:t>
       </w:r>
       <w:bookmarkEnd w:id="264"/>
@@ -35063,7 +35504,6 @@
     <w:p/>
     <w:p>
       <w:r>
-        <w:lastRenderedPageBreak/>
         <w:t xml:space="preserve">An LDAP server has user objects and container objects (meaning that they can have other objects in them). User objects typically have user id and password attributes, and are typically contained within a container object.  Each LDAP object has an attribute called </w:t>
       </w:r>
       <w:r>
@@ -36514,7 +36954,6 @@
                 <w:sz w:val="16"/>
                 <w:szCs w:val="16"/>
               </w:rPr>
-              <w:lastRenderedPageBreak/>
               <w:t>AllowHardDelete</w:t>
             </w:r>
           </w:p>
@@ -37357,11 +37796,21 @@
       <w:r>
         <w:noBreakHyphen/>
       </w:r>
-      <w:fldSimple w:instr=" SEQ &quot;Figure&quot; \*Arabic ">
-        <w:r>
-          <w:t>53</w:t>
-        </w:r>
-      </w:fldSimple>
+      <w:r>
+        <w:fldChar w:fldCharType="begin"/>
+      </w:r>
+      <w:r>
+        <w:instrText xml:space="preserve"> SEQ "Figure" \*Arabic </w:instrText>
+      </w:r>
+      <w:r>
+        <w:fldChar w:fldCharType="separate"/>
+      </w:r>
+      <w:r>
+        <w:t>53</w:t>
+      </w:r>
+      <w:r>
+        <w:fldChar w:fldCharType="end"/>
+      </w:r>
       <w:r>
         <w:t xml:space="preserve"> LDAP Configuration Elements</w:t>
       </w:r>
@@ -37380,7 +37829,6 @@
         <w:rPr>
           <w:b w:val="0"/>
         </w:rPr>
-        <w:lastRenderedPageBreak/>
         <w:pict>
           <v:shape id="_x0000_i1058" type="#_x0000_t75" style="width:7in;height:376.5pt" filled="t">
             <v:fill color2="black"/>
@@ -37405,11 +37853,21 @@
       <w:r>
         <w:noBreakHyphen/>
       </w:r>
-      <w:fldSimple w:instr=" SEQ &quot;Figure&quot; \*Arabic ">
-        <w:r>
-          <w:t>54</w:t>
-        </w:r>
-      </w:fldSimple>
+      <w:r>
+        <w:fldChar w:fldCharType="begin"/>
+      </w:r>
+      <w:r>
+        <w:instrText xml:space="preserve"> SEQ "Figure" \*Arabic </w:instrText>
+      </w:r>
+      <w:r>
+        <w:fldChar w:fldCharType="separate"/>
+      </w:r>
+      <w:r>
+        <w:t>54</w:t>
+      </w:r>
+      <w:r>
+        <w:fldChar w:fldCharType="end"/>
+      </w:r>
       <w:r>
         <w:t xml:space="preserve"> Sample Client View of LDAP User Class</w:t>
       </w:r>
@@ -37573,7 +38031,6 @@
         </w:tabs>
       </w:pPr>
       <w:r>
-        <w:lastRenderedPageBreak/>
         <w:t>Lockout after repeated login failures</w:t>
       </w:r>
     </w:p>
@@ -37933,7 +38390,6 @@
         <w:pStyle w:val="Figure"/>
       </w:pPr>
       <w:r>
-        <w:lastRenderedPageBreak/>
         <w:pict>
           <v:shape id="_x0000_i1059" type="#_x0000_t75" style="width:351pt;height:167.25pt" filled="t">
             <v:fill color2="black"/>
@@ -37958,11 +38414,21 @@
       <w:r>
         <w:noBreakHyphen/>
       </w:r>
-      <w:fldSimple w:instr=" SEQ &quot;Figure&quot; \*Arabic ">
-        <w:r>
-          <w:t>55</w:t>
-        </w:r>
-      </w:fldSimple>
+      <w:r>
+        <w:fldChar w:fldCharType="begin"/>
+      </w:r>
+      <w:r>
+        <w:instrText xml:space="preserve"> SEQ "Figure" \*Arabic </w:instrText>
+      </w:r>
+      <w:r>
+        <w:fldChar w:fldCharType="separate"/>
+      </w:r>
+      <w:r>
+        <w:t>55</w:t>
+      </w:r>
+      <w:r>
+        <w:fldChar w:fldCharType="end"/>
+      </w:r>
       <w:r>
         <w:t xml:space="preserve"> - User Locked Out!</w:t>
       </w:r>
@@ -38014,11 +38480,21 @@
       <w:r>
         <w:noBreakHyphen/>
       </w:r>
-      <w:fldSimple w:instr=" SEQ &quot;Figure&quot; \*Arabic ">
-        <w:r>
-          <w:t>56</w:t>
-        </w:r>
-      </w:fldSimple>
+      <w:r>
+        <w:fldChar w:fldCharType="begin"/>
+      </w:r>
+      <w:r>
+        <w:instrText xml:space="preserve"> SEQ "Figure" \*Arabic </w:instrText>
+      </w:r>
+      <w:r>
+        <w:fldChar w:fldCharType="separate"/>
+      </w:r>
+      <w:r>
+        <w:t>56</w:t>
+      </w:r>
+      <w:r>
+        <w:fldChar w:fldCharType="end"/>
+      </w:r>
       <w:r>
         <w:t xml:space="preserve"> – Change Status to Active if Manually Locked Out</w:t>
       </w:r>
@@ -38067,11 +38543,21 @@
       <w:r>
         <w:noBreakHyphen/>
       </w:r>
-      <w:fldSimple w:instr=" SEQ &quot;Figure&quot; \*Arabic ">
-        <w:r>
-          <w:t>57</w:t>
-        </w:r>
-      </w:fldSimple>
+      <w:r>
+        <w:fldChar w:fldCharType="begin"/>
+      </w:r>
+      <w:r>
+        <w:instrText xml:space="preserve"> SEQ "Figure" \*Arabic </w:instrText>
+      </w:r>
+      <w:r>
+        <w:fldChar w:fldCharType="separate"/>
+      </w:r>
+      <w:r>
+        <w:t>57</w:t>
+      </w:r>
+      <w:r>
+        <w:fldChar w:fldCharType="end"/>
+      </w:r>
       <w:r>
         <w:t xml:space="preserve"> – Reset User Password if Expired or Exceed MaxAttempts </w:t>
       </w:r>
@@ -38094,7 +38580,6 @@
       <w:bookmarkStart w:id="283" w:name="_Toc255150360"/>
       <w:bookmarkStart w:id="284" w:name="_Toc524036154"/>
       <w:r>
-        <w:lastRenderedPageBreak/>
         <w:t>Change Password Restriction</w:t>
       </w:r>
       <w:bookmarkEnd w:id="282"/>
@@ -39678,7 +40163,6 @@
                 <w:sz w:val="16"/>
                 <w:szCs w:val="16"/>
               </w:rPr>
-              <w:lastRenderedPageBreak/>
               <w:t>History[</w:t>
             </w:r>
             <w:r>
@@ -39791,11 +40275,21 @@
       <w:r>
         <w:noBreakHyphen/>
       </w:r>
-      <w:fldSimple w:instr=" SEQ &quot;Figure&quot; \*Arabic ">
-        <w:r>
-          <w:t>58</w:t>
-        </w:r>
-      </w:fldSimple>
+      <w:r>
+        <w:fldChar w:fldCharType="begin"/>
+      </w:r>
+      <w:r>
+        <w:instrText xml:space="preserve"> SEQ "Figure" \*Arabic </w:instrText>
+      </w:r>
+      <w:r>
+        <w:fldChar w:fldCharType="separate"/>
+      </w:r>
+      <w:r>
+        <w:t>58</w:t>
+      </w:r>
+      <w:r>
+        <w:fldChar w:fldCharType="end"/>
+      </w:r>
       <w:r>
         <w:t xml:space="preserve"> Password Policy Configuration Elements</w:t>
       </w:r>
@@ -40001,7 +40495,6 @@
       <w:bookmarkStart w:id="292" w:name="_Toc255150363"/>
       <w:bookmarkStart w:id="293" w:name="_Toc524036157"/>
       <w:r>
-        <w:lastRenderedPageBreak/>
         <w:t>Advanced Topics</w:t>
       </w:r>
       <w:bookmarkEnd w:id="292"/>
@@ -40126,7 +40619,6 @@
       <w:bookmarkStart w:id="303" w:name="_Toc255150367"/>
       <w:bookmarkStart w:id="304" w:name="_Toc524036161"/>
       <w:r>
-        <w:lastRenderedPageBreak/>
         <w:t>Configuration File Reference</w:t>
       </w:r>
       <w:bookmarkEnd w:id="302"/>
@@ -41101,7 +41593,6 @@
         <w:rPr>
           <w:lang w:eastAsia="ko-KR"/>
         </w:rPr>
-        <w:lastRenderedPageBreak/>
         <w:t xml:space="preserve">The following are tags that appear under the </w:t>
       </w:r>
       <w:r>
@@ -42947,7 +43438,6 @@
                 <w:sz w:val="16"/>
                 <w:szCs w:val="16"/>
               </w:rPr>
-              <w:lastRenderedPageBreak/>
               <w:t>EntityType::EntityProperty</w:t>
             </w:r>
           </w:p>
@@ -44982,7 +45472,6 @@
                 <w:sz w:val="16"/>
                 <w:szCs w:val="16"/>
               </w:rPr>
-              <w:lastRenderedPageBreak/>
               <w:t>UserInterface::UsageTypeList::UsageType [displayName]</w:t>
             </w:r>
           </w:p>
@@ -49620,15 +50109,7 @@
                 <w:sz w:val="16"/>
                 <w:szCs w:val="16"/>
               </w:rPr>
-              <w:t xml:space="preserve">The type of pattern to configure.  Right </w:t>
-            </w:r>
-            <w:r>
-              <w:rPr>
-                <w:sz w:val="16"/>
-                <w:szCs w:val="16"/>
-              </w:rPr>
-              <w:lastRenderedPageBreak/>
-              <w:t>now there is only one configurable value: the one used for the IS-EMPTY test</w:t>
+              <w:t>The type of pattern to configure.  Right now there is only one configurable value: the one used for the IS-EMPTY test</w:t>
             </w:r>
           </w:p>
         </w:tc>
@@ -49655,7 +50136,6 @@
                 <w:sz w:val="16"/>
                 <w:szCs w:val="16"/>
               </w:rPr>
-              <w:lastRenderedPageBreak/>
               <w:t>one of: unspecified</w:t>
             </w:r>
           </w:p>
@@ -51592,15 +52072,7 @@
                 <w:sz w:val="16"/>
                 <w:szCs w:val="16"/>
               </w:rPr>
-              <w:t xml:space="preserve">: Multiple </w:t>
-            </w:r>
-            <w:r>
-              <w:rPr>
-                <w:sz w:val="16"/>
-                <w:szCs w:val="16"/>
-              </w:rPr>
-              <w:lastRenderedPageBreak/>
-              <w:t>enum values selected, "Exclude Selection" not selected</w:t>
+              <w:t>: Multiple enum values selected, "Exclude Selection" not selected</w:t>
             </w:r>
           </w:p>
         </w:tc>
@@ -51627,7 +52099,6 @@
                 <w:sz w:val="16"/>
                 <w:szCs w:val="16"/>
               </w:rPr>
-              <w:lastRenderedPageBreak/>
               <w:t>required for Message::[type=enum]</w:t>
             </w:r>
           </w:p>
@@ -53682,7 +54153,6 @@
       <w:bookmarkStart w:id="326" w:name="_Toc255150376"/>
       <w:bookmarkStart w:id="327" w:name="_Toc524036170"/>
       <w:r>
-        <w:lastRenderedPageBreak/>
         <w:t>Summary of Server Parameters</w:t>
       </w:r>
       <w:bookmarkEnd w:id="324"/>
@@ -56365,7 +56835,6 @@
                 <w:sz w:val="16"/>
                 <w:szCs w:val="16"/>
               </w:rPr>
-              <w:lastRenderedPageBreak/>
               <w:t>Log::LogFile[debug]</w:t>
             </w:r>
           </w:p>
@@ -57873,7 +58342,6 @@
       <w:bookmarkStart w:id="328" w:name="_Toc255150377"/>
       <w:bookmarkStart w:id="329" w:name="_Toc524036171"/>
       <w:r>
-        <w:lastRenderedPageBreak/>
         <w:t>Appendix I:</w:t>
       </w:r>
       <w:r>
@@ -58143,11 +58611,21 @@
       <w:r>
         <w:noBreakHyphen/>
       </w:r>
-      <w:fldSimple w:instr=" SEQ &quot;Figure&quot; \*Arabic ">
-        <w:r>
-          <w:t>59</w:t>
-        </w:r>
-      </w:fldSimple>
+      <w:r>
+        <w:fldChar w:fldCharType="begin"/>
+      </w:r>
+      <w:r>
+        <w:instrText xml:space="preserve"> SEQ "Figure" \*Arabic </w:instrText>
+      </w:r>
+      <w:r>
+        <w:fldChar w:fldCharType="separate"/>
+      </w:r>
+      <w:r>
+        <w:t>59</w:t>
+      </w:r>
+      <w:r>
+        <w:fldChar w:fldCharType="end"/>
+      </w:r>
       <w:r>
         <w:t xml:space="preserve"> OpenLDAP Download Site</w:t>
       </w:r>
@@ -58167,7 +58645,6 @@
         </w:rPr>
       </w:pPr>
       <w:r>
-        <w:lastRenderedPageBreak/>
         <w:t xml:space="preserve">Run the OpenLDAP installer.  Make sure to select </w:t>
       </w:r>
       <w:r>
@@ -58215,11 +58692,21 @@
       <w:r>
         <w:noBreakHyphen/>
       </w:r>
-      <w:fldSimple w:instr=" SEQ &quot;Figure&quot; \*Arabic ">
-        <w:r>
-          <w:t>60</w:t>
-        </w:r>
-      </w:fldSimple>
+      <w:r>
+        <w:fldChar w:fldCharType="begin"/>
+      </w:r>
+      <w:r>
+        <w:instrText xml:space="preserve"> SEQ "Figure" \*Arabic </w:instrText>
+      </w:r>
+      <w:r>
+        <w:fldChar w:fldCharType="separate"/>
+      </w:r>
+      <w:r>
+        <w:t>60</w:t>
+      </w:r>
+      <w:r>
+        <w:fldChar w:fldCharType="end"/>
+      </w:r>
       <w:r>
         <w:t xml:space="preserve"> Installing OpenLDAP</w:t>
       </w:r>
@@ -58290,11 +58777,24 @@
       <w:r>
         <w:noBreakHyphen/>
       </w:r>
-      <w:fldSimple w:instr=" SEQ &quot;Figure&quot; \*Arabic ">
-        <w:r>
-          <w:t>61</w:t>
-        </w:r>
-      </w:fldSimple>
+      <w:r>
+        <w:fldChar w:fldCharType="begin"/>
+      </w:r>
+      <w:r>
+        <w:instrText xml:space="preserve"> SEQ "Figure</w:instrText>
+      </w:r>
+      <w:r>
+        <w:instrText xml:space="preserve">" \*Arabic </w:instrText>
+      </w:r>
+      <w:r>
+        <w:fldChar w:fldCharType="separate"/>
+      </w:r>
+      <w:r>
+        <w:t>61</w:t>
+      </w:r>
+      <w:r>
+        <w:fldChar w:fldCharType="end"/>
+      </w:r>
       <w:r>
         <w:t xml:space="preserve"> Just Say Yes</w:t>
       </w:r>
@@ -58347,7 +58847,6 @@
         <w:ind w:left="360"/>
       </w:pPr>
       <w:r>
-        <w:lastRenderedPageBreak/>
         <w:pict>
           <v:shape id="_x0000_i1066" type="#_x0000_t75" style="width:396pt;height:175.5pt" filled="t">
             <v:fill color2="black"/>
@@ -58372,11 +58871,21 @@
       <w:r>
         <w:noBreakHyphen/>
       </w:r>
-      <w:fldSimple w:instr=" SEQ &quot;Figure&quot; \*Arabic ">
-        <w:r>
-          <w:t>62</w:t>
-        </w:r>
-      </w:fldSimple>
+      <w:r>
+        <w:fldChar w:fldCharType="begin"/>
+      </w:r>
+      <w:r>
+        <w:instrText xml:space="preserve"> SEQ "Figure" \*Arabic </w:instrText>
+      </w:r>
+      <w:r>
+        <w:fldChar w:fldCharType="separate"/>
+      </w:r>
+      <w:r>
+        <w:t>62</w:t>
+      </w:r>
+      <w:r>
+        <w:fldChar w:fldCharType="end"/>
+      </w:r>
       <w:r>
         <w:t xml:space="preserve"> Starting OpenLDAP from Windows</w:t>
       </w:r>
@@ -58476,11 +58985,21 @@
       <w:r>
         <w:noBreakHyphen/>
       </w:r>
-      <w:fldSimple w:instr=" SEQ &quot;Figure&quot; \*Arabic ">
-        <w:r>
-          <w:t>63</w:t>
-        </w:r>
-      </w:fldSimple>
+      <w:r>
+        <w:fldChar w:fldCharType="begin"/>
+      </w:r>
+      <w:r>
+        <w:instrText xml:space="preserve"> SEQ "Figure" \*Arabic </w:instrText>
+      </w:r>
+      <w:r>
+        <w:fldChar w:fldCharType="separate"/>
+      </w:r>
+      <w:r>
+        <w:t>63</w:t>
+      </w:r>
+      <w:r>
+        <w:fldChar w:fldCharType="end"/>
+      </w:r>
       <w:r>
         <w:t xml:space="preserve"> Verify that the LDAP server is running</w:t>
       </w:r>
@@ -58559,7 +59078,6 @@
         <w:pStyle w:val="Figure"/>
       </w:pPr>
       <w:r>
-        <w:lastRenderedPageBreak/>
         <w:pict>
           <v:shape id="_x0000_i1068" type="#_x0000_t75" style="width:310.5pt;height:221.25pt" filled="t">
             <v:fill color2="black"/>
@@ -58584,11 +59102,21 @@
       <w:r>
         <w:noBreakHyphen/>
       </w:r>
-      <w:fldSimple w:instr=" SEQ &quot;Figure&quot; \*Arabic ">
-        <w:r>
-          <w:t>64</w:t>
-        </w:r>
-      </w:fldSimple>
+      <w:r>
+        <w:fldChar w:fldCharType="begin"/>
+      </w:r>
+      <w:r>
+        <w:instrText xml:space="preserve"> SEQ "Figure" \*Arabic </w:instrText>
+      </w:r>
+      <w:r>
+        <w:fldChar w:fldCharType="separate"/>
+      </w:r>
+      <w:r>
+        <w:t>64</w:t>
+      </w:r>
+      <w:r>
+        <w:fldChar w:fldCharType="end"/>
+      </w:r>
       <w:r>
         <w:t xml:space="preserve"> Downloading JXplorer</w:t>
       </w:r>
@@ -58919,11 +59447,21 @@
       <w:r>
         <w:noBreakHyphen/>
       </w:r>
-      <w:fldSimple w:instr=" SEQ &quot;Figure&quot; \*Arabic ">
-        <w:r>
-          <w:t>65</w:t>
-        </w:r>
-      </w:fldSimple>
+      <w:r>
+        <w:fldChar w:fldCharType="begin"/>
+      </w:r>
+      <w:r>
+        <w:instrText xml:space="preserve"> SEQ "Figure" \*Arabic </w:instrText>
+      </w:r>
+      <w:r>
+        <w:fldChar w:fldCharType="separate"/>
+      </w:r>
+      <w:r>
+        <w:t>65</w:t>
+      </w:r>
+      <w:r>
+        <w:fldChar w:fldCharType="end"/>
+      </w:r>
       <w:r>
         <w:t xml:space="preserve"> LDAP Client Application</w:t>
       </w:r>
@@ -58940,7 +59478,6 @@
         <w:rPr>
           <w:noProof/>
         </w:rPr>
-        <w:lastRenderedPageBreak/>
         <w:tab/>
         <w:t>If you get these dialogs, it’s OK.</w:t>
       </w:r>
@@ -59034,11 +59571,21 @@
       <w:r>
         <w:noBreakHyphen/>
       </w:r>
-      <w:fldSimple w:instr=" SEQ &quot;Figure&quot; \*Arabic ">
-        <w:r>
-          <w:t>66</w:t>
-        </w:r>
-      </w:fldSimple>
+      <w:r>
+        <w:fldChar w:fldCharType="begin"/>
+      </w:r>
+      <w:r>
+        <w:instrText xml:space="preserve"> SEQ "Figure" \*Arabic </w:instrText>
+      </w:r>
+      <w:r>
+        <w:fldChar w:fldCharType="separate"/>
+      </w:r>
+      <w:r>
+        <w:t>66</w:t>
+      </w:r>
+      <w:r>
+        <w:fldChar w:fldCharType="end"/>
+      </w:r>
       <w:r>
         <w:t xml:space="preserve"> Import </w:t>
       </w:r>
@@ -59110,7 +59657,6 @@
         <w:pStyle w:val="Figure"/>
       </w:pPr>
       <w:r>
-        <w:lastRenderedPageBreak/>
         <w:pict>
           <v:shape id="_x0000_i1074" type="#_x0000_t75" style="width:283.5pt;height:148.5pt" filled="t">
             <v:fill color2="black"/>
@@ -59138,11 +59684,21 @@
       <w:r>
         <w:noBreakHyphen/>
       </w:r>
-      <w:fldSimple w:instr=" SEQ &quot;Figure&quot; \*Arabic ">
-        <w:r>
-          <w:t>67</w:t>
-        </w:r>
-      </w:fldSimple>
+      <w:r>
+        <w:fldChar w:fldCharType="begin"/>
+      </w:r>
+      <w:r>
+        <w:instrText xml:space="preserve"> SEQ "Figure" \*Arabic </w:instrText>
+      </w:r>
+      <w:r>
+        <w:fldChar w:fldCharType="separate"/>
+      </w:r>
+      <w:r>
+        <w:t>67</w:t>
+      </w:r>
+      <w:r>
+        <w:fldChar w:fldCharType="end"/>
+      </w:r>
       <w:r>
         <w:t xml:space="preserve"> Import </w:t>
       </w:r>
@@ -59187,11 +59743,21 @@
       <w:r>
         <w:noBreakHyphen/>
       </w:r>
-      <w:fldSimple w:instr=" SEQ &quot;Figure&quot; \*Arabic ">
-        <w:r>
-          <w:t>68</w:t>
-        </w:r>
-      </w:fldSimple>
+      <w:r>
+        <w:fldChar w:fldCharType="begin"/>
+      </w:r>
+      <w:r>
+        <w:instrText xml:space="preserve"> SEQ "Figure" \*Arabic </w:instrText>
+      </w:r>
+      <w:r>
+        <w:fldChar w:fldCharType="separate"/>
+      </w:r>
+      <w:r>
+        <w:t>68</w:t>
+      </w:r>
+      <w:r>
+        <w:fldChar w:fldCharType="end"/>
+      </w:r>
       <w:r>
         <w:t xml:space="preserve"> Result of Importing  Two </w:t>
       </w:r>
@@ -59222,7 +59788,6 @@
         </w:tabs>
       </w:pPr>
       <w:r>
-        <w:lastRenderedPageBreak/>
         <w:t>Add and edit users.  In JXplorer, go to the Table Editor.  Use menu items to add and edit users.</w:t>
       </w:r>
     </w:p>
@@ -59255,11 +59820,21 @@
       <w:r>
         <w:noBreakHyphen/>
       </w:r>
-      <w:fldSimple w:instr=" SEQ &quot;Figure&quot; \*Arabic ">
-        <w:r>
-          <w:t>69</w:t>
-        </w:r>
-      </w:fldSimple>
+      <w:r>
+        <w:fldChar w:fldCharType="begin"/>
+      </w:r>
+      <w:r>
+        <w:instrText xml:space="preserve"> SEQ "Figure" \*Arabic </w:instrText>
+      </w:r>
+      <w:r>
+        <w:fldChar w:fldCharType="separate"/>
+      </w:r>
+      <w:r>
+        <w:t>69</w:t>
+      </w:r>
+      <w:r>
+        <w:fldChar w:fldCharType="end"/>
+      </w:r>
       <w:r>
         <w:t xml:space="preserve"> Editing LDAP User Information</w:t>
       </w:r>
@@ -59292,7 +59867,6 @@
       <w:bookmarkStart w:id="338" w:name="_Toc255150382"/>
       <w:bookmarkStart w:id="339" w:name="_Toc524036176"/>
       <w:r>
-        <w:lastRenderedPageBreak/>
         <w:t>Restarting JXplorer</w:t>
       </w:r>
       <w:bookmarkEnd w:id="338"/>
@@ -59355,11 +59929,21 @@
       <w:r>
         <w:noBreakHyphen/>
       </w:r>
-      <w:fldSimple w:instr=" SEQ &quot;Figure&quot; \*Arabic ">
-        <w:r>
-          <w:t>70</w:t>
-        </w:r>
-      </w:fldSimple>
+      <w:r>
+        <w:fldChar w:fldCharType="begin"/>
+      </w:r>
+      <w:r>
+        <w:instrText xml:space="preserve"> SEQ "Figure" \*Arabic </w:instrText>
+      </w:r>
+      <w:r>
+        <w:fldChar w:fldCharType="separate"/>
+      </w:r>
+      <w:r>
+        <w:t>70</w:t>
+      </w:r>
+      <w:r>
+        <w:fldChar w:fldCharType="end"/>
+      </w:r>
       <w:r>
         <w:t xml:space="preserve"> Restarting JExplorer</w:t>
       </w:r>
@@ -59644,7 +60228,19 @@
       <w:rPr>
         <w:i/>
       </w:rPr>
-      <w:t>PowerEditor 5.9 Installation and Customization Guide</w:t>
+      <w:t>PowerEditor 5.</w:t>
+    </w:r>
+    <w:r>
+      <w:rPr>
+        <w:i/>
+      </w:rPr>
+      <w:t>10</w:t>
+    </w:r>
+    <w:r>
+      <w:rPr>
+        <w:i/>
+      </w:rPr>
+      <w:t xml:space="preserve"> Installation and Customization Guide</w:t>
     </w:r>
     <w:r>
       <w:tab/>
@@ -59713,14 +60309,27 @@
     <w:r>
       <w:t xml:space="preserve"> of </w:t>
     </w:r>
-    <w:fldSimple w:instr=" NUMPAGE \*Arabic ">
-      <w:r>
-        <w:rPr>
-          <w:noProof/>
-        </w:rPr>
-        <w:t>78</w:t>
-      </w:r>
-    </w:fldSimple>
+    <w:r>
+      <w:fldChar w:fldCharType="begin"/>
+    </w:r>
+    <w:r>
+      <w:instrText xml:space="preserve"> NUMPAGE \*Arabic </w:instrText>
+    </w:r>
+    <w:r>
+      <w:fldChar w:fldCharType="separate"/>
+    </w:r>
+    <w:r>
+      <w:rPr>
+        <w:noProof/>
+      </w:rPr>
+      <w:t>78</w:t>
+    </w:r>
+    <w:r>
+      <w:rPr>
+        <w:noProof/>
+      </w:rPr>
+      <w:fldChar w:fldCharType="end"/>
+    </w:r>
   </w:p>
 </w:ftr>
 </file>
@@ -59766,14 +60375,27 @@
     <w:r>
       <w:t xml:space="preserve"> of </w:t>
     </w:r>
-    <w:fldSimple w:instr=" NUMPAGE \*Arabic ">
-      <w:r>
-        <w:rPr>
-          <w:noProof/>
-        </w:rPr>
-        <w:t>86</w:t>
-      </w:r>
-    </w:fldSimple>
+    <w:r>
+      <w:fldChar w:fldCharType="begin"/>
+    </w:r>
+    <w:r>
+      <w:instrText xml:space="preserve"> NUMPAGE \*Arabic </w:instrText>
+    </w:r>
+    <w:r>
+      <w:fldChar w:fldCharType="separate"/>
+    </w:r>
+    <w:r>
+      <w:rPr>
+        <w:noProof/>
+      </w:rPr>
+      <w:t>86</w:t>
+    </w:r>
+    <w:r>
+      <w:rPr>
+        <w:noProof/>
+      </w:rPr>
+      <w:fldChar w:fldCharType="end"/>
+    </w:r>
   </w:p>
 </w:ftr>
 </file>

</xml_diff>